<commit_message>
14. Added view-file functionality and corresponding task.
</commit_message>
<xml_diff>
--- a/STORYLINE.docx
+++ b/STORYLINE.docx
@@ -79,7 +79,21 @@
           <w:sz w:val="24"/>
         </w:rPr>
         <w:tab/>
-        <w:t>Antonio – 52 – Drug Lord/Businessman</w:t>
+        <w:t xml:space="preserve">Antonio – 52 – </w:t>
+      </w:r>
+      <w:r>
+        <w:rPr>
+          <w:i/>
+          <w:sz w:val="24"/>
+        </w:rPr>
+        <w:t>Mob Boss</w:t>
+      </w:r>
+      <w:r>
+        <w:rPr>
+          <w:i/>
+          <w:sz w:val="24"/>
+        </w:rPr>
+        <w:t>/Businessman</w:t>
       </w:r>
     </w:p>
     <w:p>
@@ -2857,1413 +2871,1450 @@
           <w:u w:val="single"/>
         </w:rPr>
       </w:pPr>
-      <w:r>
+    </w:p>
+    <w:p>
+      <w:pPr>
+        <w:jc w:val="center"/>
         <w:rPr>
           <w:b/>
           <w:sz w:val="32"/>
           <w:u w:val="single"/>
         </w:rPr>
-        <w:t>Tasks</w:t>
-      </w:r>
-    </w:p>
-    <w:p>
-      <w:pPr>
-        <w:rPr>
-          <w:i/>
-          <w:sz w:val="24"/>
-        </w:rPr>
-      </w:pPr>
-      <w:r>
-        <w:rPr>
-          <w:i/>
-          <w:sz w:val="24"/>
-        </w:rPr>
-        <w:lastRenderedPageBreak/>
-        <w:t>Prologue</w:t>
-      </w:r>
-    </w:p>
-    <w:p>
-      <w:pPr>
-        <w:rPr>
-          <w:i/>
-          <w:sz w:val="24"/>
-        </w:rPr>
-      </w:pPr>
-      <w:r>
-        <w:rPr>
-          <w:i/>
-          <w:sz w:val="24"/>
-        </w:rPr>
-        <w:t>Chapter 1</w:t>
-      </w:r>
-    </w:p>
-    <w:p>
-      <w:pPr>
-        <w:rPr>
-          <w:i/>
-          <w:sz w:val="24"/>
-        </w:rPr>
-      </w:pPr>
-      <w:r>
-        <w:rPr>
-          <w:i/>
-          <w:sz w:val="24"/>
-        </w:rPr>
-        <w:t>Chapter 2:</w:t>
-      </w:r>
-    </w:p>
-    <w:p>
-      <w:pPr>
-        <w:pStyle w:val="ListParagraph"/>
-        <w:numPr>
-          <w:ilvl w:val="0"/>
-          <w:numId w:val="2"/>
-        </w:numPr>
-        <w:rPr>
-          <w:i/>
-          <w:sz w:val="24"/>
-          <w:u w:val="single"/>
-        </w:rPr>
-      </w:pPr>
-      <w:r>
-        <w:rPr>
-          <w:i/>
-          <w:sz w:val="24"/>
-          <w:u w:val="single"/>
-        </w:rPr>
-        <w:t>Rick</w:t>
-      </w:r>
-      <w:r>
-        <w:rPr>
-          <w:i/>
-          <w:sz w:val="24"/>
-          <w:u w:val="single"/>
-        </w:rPr>
-        <w:t>y:</w:t>
-      </w:r>
-    </w:p>
-    <w:p>
-      <w:pPr>
-        <w:pStyle w:val="ListParagraph"/>
-        <w:numPr>
-          <w:ilvl w:val="1"/>
-          <w:numId w:val="2"/>
-        </w:numPr>
-        <w:rPr>
-          <w:i/>
-          <w:sz w:val="24"/>
-        </w:rPr>
-      </w:pPr>
-      <w:r>
-        <w:rPr>
-          <w:i/>
-          <w:sz w:val="24"/>
-        </w:rPr>
-        <w:t xml:space="preserve">Introduction to </w:t>
-      </w:r>
-      <w:r>
-        <w:rPr>
-          <w:i/>
-          <w:sz w:val="24"/>
-        </w:rPr>
-        <w:t>Gabber</w:t>
-      </w:r>
-      <w:r>
-        <w:rPr>
-          <w:i/>
-          <w:sz w:val="24"/>
-        </w:rPr>
-        <w:t>.</w:t>
-      </w:r>
-    </w:p>
-    <w:p>
-      <w:pPr>
-        <w:pStyle w:val="ListParagraph"/>
-        <w:numPr>
-          <w:ilvl w:val="1"/>
-          <w:numId w:val="2"/>
-        </w:numPr>
-        <w:rPr>
-          <w:i/>
-          <w:sz w:val="24"/>
-          <w:u w:val="single"/>
-        </w:rPr>
-      </w:pPr>
-      <w:r>
-        <w:rPr>
-          <w:i/>
-          <w:sz w:val="24"/>
-        </w:rPr>
-        <w:t xml:space="preserve">Needs to complete at </w:t>
-      </w:r>
-      <w:r>
-        <w:rPr>
-          <w:i/>
-          <w:sz w:val="24"/>
-        </w:rPr>
-        <w:t>least 3 conversations on Gabber</w:t>
-      </w:r>
-      <w:r>
-        <w:rPr>
-          <w:i/>
-          <w:sz w:val="24"/>
-        </w:rPr>
-        <w:t>.</w:t>
-      </w:r>
-    </w:p>
-    <w:p>
-      <w:pPr>
-        <w:pStyle w:val="ListParagraph"/>
-        <w:numPr>
-          <w:ilvl w:val="1"/>
-          <w:numId w:val="2"/>
-        </w:numPr>
-        <w:rPr>
-          <w:i/>
-          <w:sz w:val="24"/>
-        </w:rPr>
-      </w:pPr>
-      <w:r>
-        <w:rPr>
-          <w:i/>
-          <w:sz w:val="24"/>
-        </w:rPr>
-        <w:t>Victory in all cases</w:t>
-      </w:r>
-      <w:r>
-        <w:rPr>
-          <w:i/>
-          <w:sz w:val="24"/>
-        </w:rPr>
-        <w:t>.</w:t>
-      </w:r>
-    </w:p>
-    <w:p>
-      <w:pPr>
-        <w:pStyle w:val="ListParagraph"/>
-        <w:numPr>
-          <w:ilvl w:val="0"/>
-          <w:numId w:val="2"/>
-        </w:numPr>
-        <w:rPr>
-          <w:i/>
-          <w:sz w:val="24"/>
-          <w:u w:val="single"/>
-        </w:rPr>
-      </w:pPr>
-      <w:r>
-        <w:rPr>
-          <w:i/>
-          <w:sz w:val="24"/>
-          <w:u w:val="single"/>
-        </w:rPr>
-        <w:t>Flora:</w:t>
-      </w:r>
-    </w:p>
-    <w:p>
-      <w:pPr>
-        <w:pStyle w:val="ListParagraph"/>
-        <w:numPr>
-          <w:ilvl w:val="1"/>
-          <w:numId w:val="2"/>
-        </w:numPr>
-        <w:rPr>
-          <w:i/>
-          <w:sz w:val="24"/>
-        </w:rPr>
-      </w:pPr>
-      <w:r>
-        <w:rPr>
-          <w:i/>
-          <w:sz w:val="24"/>
-        </w:rPr>
-        <w:t>Introduction to Mail Box</w:t>
-      </w:r>
-      <w:r>
-        <w:rPr>
-          <w:i/>
-          <w:sz w:val="24"/>
-        </w:rPr>
-        <w:t>.</w:t>
-      </w:r>
-    </w:p>
-    <w:p>
-      <w:pPr>
-        <w:pStyle w:val="ListParagraph"/>
-        <w:numPr>
-          <w:ilvl w:val="1"/>
-          <w:numId w:val="2"/>
-        </w:numPr>
-        <w:rPr>
-          <w:i/>
-          <w:sz w:val="24"/>
-        </w:rPr>
-      </w:pPr>
-      <w:r>
-        <w:rPr>
-          <w:i/>
-          <w:sz w:val="24"/>
-        </w:rPr>
-        <w:t>Needs to download a file sent by Sam</w:t>
-      </w:r>
-      <w:r>
-        <w:rPr>
-          <w:i/>
-          <w:sz w:val="24"/>
-        </w:rPr>
-        <w:t>.</w:t>
-      </w:r>
-    </w:p>
-    <w:p>
-      <w:pPr>
-        <w:pStyle w:val="ListParagraph"/>
-        <w:numPr>
-          <w:ilvl w:val="1"/>
-          <w:numId w:val="2"/>
-        </w:numPr>
-        <w:rPr>
-          <w:i/>
-          <w:sz w:val="24"/>
-        </w:rPr>
-      </w:pPr>
-      <w:r>
-        <w:rPr>
-          <w:i/>
-          <w:sz w:val="24"/>
-        </w:rPr>
-        <w:t>Victory in all cases</w:t>
-      </w:r>
-      <w:r>
-        <w:rPr>
-          <w:i/>
-          <w:sz w:val="24"/>
-        </w:rPr>
-        <w:t>.</w:t>
-      </w:r>
-    </w:p>
-    <w:p>
-      <w:pPr>
-        <w:pStyle w:val="ListParagraph"/>
-        <w:numPr>
-          <w:ilvl w:val="0"/>
-          <w:numId w:val="2"/>
-        </w:numPr>
-        <w:rPr>
-          <w:i/>
-          <w:sz w:val="24"/>
-          <w:u w:val="single"/>
-        </w:rPr>
-      </w:pPr>
-      <w:r>
-        <w:rPr>
-          <w:i/>
-          <w:sz w:val="24"/>
-          <w:u w:val="single"/>
-        </w:rPr>
-        <w:t>Antonio:</w:t>
-      </w:r>
-    </w:p>
-    <w:p>
-      <w:pPr>
-        <w:pStyle w:val="ListParagraph"/>
-        <w:numPr>
-          <w:ilvl w:val="1"/>
-          <w:numId w:val="2"/>
-        </w:numPr>
-        <w:rPr>
-          <w:i/>
-          <w:sz w:val="24"/>
-        </w:rPr>
-      </w:pPr>
-      <w:r>
-        <w:rPr>
-          <w:i/>
-          <w:sz w:val="24"/>
-        </w:rPr>
-        <w:t>Introduction to Bank Website</w:t>
-      </w:r>
-    </w:p>
-    <w:p>
-      <w:pPr>
-        <w:pStyle w:val="ListParagraph"/>
-        <w:numPr>
-          <w:ilvl w:val="1"/>
-          <w:numId w:val="2"/>
-        </w:numPr>
-        <w:rPr>
-          <w:i/>
-          <w:sz w:val="24"/>
-        </w:rPr>
-      </w:pPr>
-      <w:r>
-        <w:rPr>
-          <w:i/>
-          <w:sz w:val="24"/>
-        </w:rPr>
-        <w:t>Needs to check his last transactions</w:t>
-      </w:r>
-      <w:r>
-        <w:rPr>
-          <w:i/>
-          <w:sz w:val="24"/>
-        </w:rPr>
-        <w:t xml:space="preserve"> of XYZ Account</w:t>
-      </w:r>
-    </w:p>
-    <w:p>
-      <w:pPr>
-        <w:pStyle w:val="ListParagraph"/>
-        <w:numPr>
-          <w:ilvl w:val="1"/>
-          <w:numId w:val="2"/>
-        </w:numPr>
-        <w:rPr>
-          <w:i/>
-          <w:sz w:val="24"/>
-        </w:rPr>
-      </w:pPr>
-      <w:r>
-        <w:rPr>
-          <w:i/>
-          <w:sz w:val="24"/>
-        </w:rPr>
-        <w:t>Victory in all cases</w:t>
-      </w:r>
-    </w:p>
-    <w:p>
-      <w:pPr>
-        <w:pStyle w:val="ListParagraph"/>
-        <w:numPr>
-          <w:ilvl w:val="0"/>
-          <w:numId w:val="2"/>
-        </w:numPr>
-        <w:rPr>
-          <w:i/>
-          <w:sz w:val="24"/>
-        </w:rPr>
-      </w:pPr>
-      <w:r>
-        <w:rPr>
-          <w:i/>
-          <w:sz w:val="24"/>
-          <w:u w:val="single"/>
-        </w:rPr>
-        <w:t>Maria</w:t>
-      </w:r>
-      <w:r>
-        <w:rPr>
-          <w:i/>
-          <w:sz w:val="24"/>
-        </w:rPr>
-        <w:t>:</w:t>
-      </w:r>
-    </w:p>
-    <w:p>
-      <w:pPr>
-        <w:pStyle w:val="ListParagraph"/>
-        <w:numPr>
-          <w:ilvl w:val="1"/>
-          <w:numId w:val="2"/>
-        </w:numPr>
-        <w:rPr>
-          <w:i/>
-          <w:sz w:val="24"/>
-        </w:rPr>
-      </w:pPr>
-      <w:r>
-        <w:rPr>
-          <w:i/>
-          <w:sz w:val="24"/>
-        </w:rPr>
-        <w:t>Needs to create an account for the social networking website.</w:t>
-      </w:r>
-    </w:p>
-    <w:p>
-      <w:pPr>
-        <w:pStyle w:val="ListParagraph"/>
-        <w:numPr>
-          <w:ilvl w:val="1"/>
-          <w:numId w:val="2"/>
-        </w:numPr>
-        <w:rPr>
-          <w:i/>
-          <w:sz w:val="24"/>
-        </w:rPr>
-      </w:pPr>
-      <w:r>
-        <w:rPr>
-          <w:i/>
-          <w:sz w:val="24"/>
-        </w:rPr>
-        <w:t>The stronger the password, more the points.</w:t>
-      </w:r>
-    </w:p>
-    <w:p>
-      <w:pPr>
-        <w:pStyle w:val="ListParagraph"/>
-        <w:numPr>
-          <w:ilvl w:val="0"/>
-          <w:numId w:val="2"/>
-        </w:numPr>
-        <w:rPr>
-          <w:i/>
-          <w:sz w:val="24"/>
-          <w:u w:val="single"/>
-        </w:rPr>
-      </w:pPr>
-      <w:r>
-        <w:rPr>
-          <w:i/>
-          <w:sz w:val="24"/>
-          <w:u w:val="single"/>
-        </w:rPr>
-        <w:t>Ricky</w:t>
-      </w:r>
-      <w:r>
-        <w:rPr>
-          <w:i/>
-          <w:sz w:val="24"/>
-          <w:u w:val="single"/>
-        </w:rPr>
-        <w:t>:</w:t>
-      </w:r>
-    </w:p>
-    <w:p>
-      <w:pPr>
-        <w:pStyle w:val="ListParagraph"/>
-        <w:numPr>
-          <w:ilvl w:val="1"/>
-          <w:numId w:val="2"/>
-        </w:numPr>
-        <w:rPr>
-          <w:i/>
-          <w:sz w:val="24"/>
-          <w:u w:val="single"/>
-        </w:rPr>
-      </w:pPr>
-      <w:r>
-        <w:rPr>
-          <w:i/>
-          <w:sz w:val="24"/>
-        </w:rPr>
-        <w:t>Needs to go through a blog post about how to install crack to a game.</w:t>
-      </w:r>
-    </w:p>
-    <w:p>
-      <w:pPr>
-        <w:pStyle w:val="ListParagraph"/>
-        <w:numPr>
-          <w:ilvl w:val="1"/>
-          <w:numId w:val="2"/>
-        </w:numPr>
-        <w:rPr>
-          <w:i/>
-          <w:sz w:val="24"/>
-          <w:u w:val="single"/>
-        </w:rPr>
-      </w:pPr>
-      <w:r>
-        <w:rPr>
-          <w:i/>
-          <w:sz w:val="24"/>
-        </w:rPr>
-        <w:t>Clicks on the link in the post and gets redirected.</w:t>
-      </w:r>
-    </w:p>
-    <w:p>
-      <w:pPr>
-        <w:pStyle w:val="ListParagraph"/>
-        <w:numPr>
-          <w:ilvl w:val="1"/>
-          <w:numId w:val="2"/>
-        </w:numPr>
-        <w:rPr>
-          <w:i/>
-          <w:sz w:val="24"/>
-          <w:u w:val="single"/>
-        </w:rPr>
-      </w:pPr>
-      <w:r>
-        <w:rPr>
-          <w:i/>
-          <w:sz w:val="24"/>
-        </w:rPr>
-        <w:t xml:space="preserve">The website </w:t>
-      </w:r>
-      <w:r>
-        <w:rPr>
-          <w:i/>
-          <w:sz w:val="24"/>
-        </w:rPr>
-        <w:t>has a bunch of download buttons</w:t>
-      </w:r>
-    </w:p>
-    <w:p>
-      <w:pPr>
-        <w:pStyle w:val="ListParagraph"/>
-        <w:numPr>
-          <w:ilvl w:val="1"/>
-          <w:numId w:val="2"/>
-        </w:numPr>
-        <w:rPr>
-          <w:i/>
-          <w:sz w:val="24"/>
-          <w:u w:val="single"/>
-        </w:rPr>
-      </w:pPr>
-      <w:r>
-        <w:rPr>
-          <w:i/>
-          <w:sz w:val="24"/>
-        </w:rPr>
-        <w:t xml:space="preserve">If clicks on </w:t>
-      </w:r>
-      <w:r>
-        <w:rPr>
-          <w:i/>
-          <w:sz w:val="24"/>
-        </w:rPr>
-        <w:t>fake one</w:t>
-      </w:r>
-      <w:r>
-        <w:rPr>
-          <w:i/>
-          <w:sz w:val="24"/>
-        </w:rPr>
-        <w:t>, fail</w:t>
-      </w:r>
-    </w:p>
-    <w:p>
-      <w:pPr>
-        <w:pStyle w:val="ListParagraph"/>
-        <w:numPr>
-          <w:ilvl w:val="1"/>
-          <w:numId w:val="2"/>
-        </w:numPr>
-        <w:rPr>
-          <w:i/>
-          <w:sz w:val="24"/>
-          <w:u w:val="single"/>
-        </w:rPr>
-      </w:pPr>
-      <w:r>
-        <w:rPr>
-          <w:i/>
-          <w:sz w:val="24"/>
-        </w:rPr>
-        <w:t>Else, sign up menu appears.</w:t>
-      </w:r>
-    </w:p>
-    <w:p>
-      <w:pPr>
-        <w:pStyle w:val="ListParagraph"/>
-        <w:numPr>
-          <w:ilvl w:val="1"/>
-          <w:numId w:val="2"/>
-        </w:numPr>
-        <w:rPr>
-          <w:i/>
-          <w:sz w:val="24"/>
-          <w:u w:val="single"/>
-        </w:rPr>
-      </w:pPr>
-      <w:r>
-        <w:rPr>
-          <w:i/>
-          <w:sz w:val="24"/>
-        </w:rPr>
-        <w:t>If signed up, fail</w:t>
-      </w:r>
-    </w:p>
-    <w:p>
-      <w:pPr>
-        <w:pStyle w:val="ListParagraph"/>
-        <w:numPr>
-          <w:ilvl w:val="1"/>
-          <w:numId w:val="2"/>
-        </w:numPr>
-        <w:rPr>
-          <w:i/>
-          <w:sz w:val="24"/>
-          <w:u w:val="single"/>
-        </w:rPr>
-      </w:pPr>
-      <w:r>
-        <w:rPr>
-          <w:i/>
-          <w:sz w:val="24"/>
-        </w:rPr>
-        <w:t>Else success</w:t>
-      </w:r>
-    </w:p>
-    <w:p>
-      <w:pPr>
-        <w:pStyle w:val="ListParagraph"/>
-        <w:numPr>
-          <w:ilvl w:val="0"/>
-          <w:numId w:val="2"/>
-        </w:numPr>
-        <w:rPr>
-          <w:i/>
-          <w:sz w:val="24"/>
-        </w:rPr>
-      </w:pPr>
-      <w:r>
-        <w:rPr>
-          <w:i/>
-          <w:sz w:val="24"/>
-          <w:u w:val="single"/>
-        </w:rPr>
-        <w:t>Sam</w:t>
-      </w:r>
-      <w:r>
-        <w:rPr>
-          <w:i/>
-          <w:sz w:val="24"/>
-          <w:u w:val="single"/>
-        </w:rPr>
-        <w:t>:</w:t>
-      </w:r>
-    </w:p>
-    <w:p>
-      <w:pPr>
-        <w:pStyle w:val="ListParagraph"/>
-        <w:numPr>
-          <w:ilvl w:val="1"/>
-          <w:numId w:val="2"/>
-        </w:numPr>
-        <w:rPr>
-          <w:i/>
-          <w:sz w:val="24"/>
-        </w:rPr>
-      </w:pPr>
-      <w:r>
-        <w:rPr>
-          <w:i/>
-          <w:sz w:val="24"/>
-        </w:rPr>
-        <w:t>Introduces Ricky to a game website.</w:t>
-      </w:r>
-    </w:p>
-    <w:p>
-      <w:pPr>
-        <w:pStyle w:val="ListParagraph"/>
-        <w:numPr>
-          <w:ilvl w:val="1"/>
-          <w:numId w:val="2"/>
-        </w:numPr>
-        <w:rPr>
-          <w:i/>
-          <w:sz w:val="24"/>
-        </w:rPr>
-      </w:pPr>
-      <w:r>
-        <w:rPr>
-          <w:i/>
-          <w:sz w:val="24"/>
-        </w:rPr>
-        <w:t>Needs to play at least one game to complete the task.</w:t>
-      </w:r>
-    </w:p>
-    <w:p>
-      <w:pPr>
-        <w:pStyle w:val="ListParagraph"/>
-        <w:numPr>
-          <w:ilvl w:val="1"/>
-          <w:numId w:val="2"/>
-        </w:numPr>
-        <w:rPr>
-          <w:i/>
-          <w:sz w:val="24"/>
-        </w:rPr>
-      </w:pPr>
-      <w:r>
-        <w:rPr>
-          <w:i/>
-          <w:sz w:val="24"/>
-        </w:rPr>
-        <w:t>Victory in all cases</w:t>
-      </w:r>
-      <w:r>
-        <w:rPr>
-          <w:i/>
-          <w:sz w:val="24"/>
-        </w:rPr>
-        <w:t>.</w:t>
-      </w:r>
-    </w:p>
-    <w:p>
-      <w:pPr>
-        <w:rPr>
-          <w:i/>
-          <w:sz w:val="24"/>
-        </w:rPr>
-      </w:pPr>
-      <w:r>
-        <w:rPr>
-          <w:i/>
-          <w:sz w:val="24"/>
-        </w:rPr>
-        <w:t>Chapter 3:</w:t>
-      </w:r>
-    </w:p>
-    <w:p>
-      <w:pPr>
-        <w:pStyle w:val="ListParagraph"/>
-        <w:numPr>
-          <w:ilvl w:val="0"/>
-          <w:numId w:val="3"/>
-        </w:numPr>
-        <w:rPr>
-          <w:i/>
-          <w:sz w:val="24"/>
-          <w:u w:val="single"/>
-        </w:rPr>
-      </w:pPr>
-      <w:r>
-        <w:rPr>
-          <w:i/>
-          <w:sz w:val="24"/>
-          <w:u w:val="single"/>
-        </w:rPr>
-        <w:t>Antonio</w:t>
-      </w:r>
-      <w:r>
-        <w:rPr>
-          <w:i/>
-          <w:sz w:val="24"/>
-          <w:u w:val="single"/>
-        </w:rPr>
-        <w:t>:</w:t>
-      </w:r>
-    </w:p>
-    <w:p>
-      <w:pPr>
-        <w:pStyle w:val="ListParagraph"/>
-        <w:numPr>
-          <w:ilvl w:val="1"/>
-          <w:numId w:val="3"/>
-        </w:numPr>
-        <w:rPr>
-          <w:i/>
-          <w:sz w:val="24"/>
-          <w:u w:val="single"/>
-        </w:rPr>
-      </w:pPr>
-      <w:r>
-        <w:rPr>
-          <w:i/>
-          <w:sz w:val="24"/>
-        </w:rPr>
-        <w:t>Needs to open a folder in the explorer that has various documents.</w:t>
-      </w:r>
-    </w:p>
-    <w:p>
-      <w:pPr>
-        <w:pStyle w:val="ListParagraph"/>
-        <w:numPr>
-          <w:ilvl w:val="1"/>
-          <w:numId w:val="3"/>
-        </w:numPr>
-        <w:rPr>
-          <w:i/>
-          <w:sz w:val="24"/>
-          <w:u w:val="single"/>
-        </w:rPr>
-      </w:pPr>
-      <w:r>
-        <w:rPr>
-          <w:i/>
-          <w:sz w:val="24"/>
-        </w:rPr>
-        <w:t>Needs to open a document that has data regarding his past(Maybe pages of his diary)</w:t>
-      </w:r>
-    </w:p>
-    <w:p>
-      <w:pPr>
-        <w:pStyle w:val="ListParagraph"/>
-        <w:numPr>
-          <w:ilvl w:val="1"/>
-          <w:numId w:val="3"/>
-        </w:numPr>
-        <w:rPr>
-          <w:i/>
-          <w:sz w:val="24"/>
-          <w:u w:val="single"/>
-        </w:rPr>
-      </w:pPr>
-      <w:r>
-        <w:rPr>
-          <w:i/>
-          <w:sz w:val="24"/>
-        </w:rPr>
-        <w:t>Victory in all cases.</w:t>
-      </w:r>
-    </w:p>
-    <w:p>
-      <w:pPr>
-        <w:pStyle w:val="ListParagraph"/>
-        <w:numPr>
-          <w:ilvl w:val="0"/>
-          <w:numId w:val="3"/>
-        </w:numPr>
-        <w:rPr>
-          <w:i/>
-          <w:sz w:val="24"/>
-        </w:rPr>
-      </w:pPr>
-      <w:r>
-        <w:rPr>
-          <w:i/>
-          <w:sz w:val="24"/>
-          <w:u w:val="single"/>
-        </w:rPr>
-        <w:t>Maria</w:t>
-      </w:r>
-      <w:r>
-        <w:rPr>
-          <w:i/>
-          <w:sz w:val="24"/>
-        </w:rPr>
-        <w:t>:</w:t>
-      </w:r>
-    </w:p>
-    <w:p>
-      <w:pPr>
-        <w:pStyle w:val="ListParagraph"/>
-        <w:numPr>
-          <w:ilvl w:val="1"/>
-          <w:numId w:val="3"/>
-        </w:numPr>
-        <w:rPr>
-          <w:i/>
-          <w:sz w:val="24"/>
-        </w:rPr>
-      </w:pPr>
-      <w:r>
-        <w:rPr>
-          <w:i/>
-          <w:sz w:val="24"/>
-        </w:rPr>
-        <w:t>Maria needs to visit the blogging website to learn a new recipe.</w:t>
-      </w:r>
-    </w:p>
-    <w:p>
-      <w:pPr>
-        <w:pStyle w:val="ListParagraph"/>
-        <w:numPr>
-          <w:ilvl w:val="1"/>
-          <w:numId w:val="3"/>
-        </w:numPr>
-        <w:rPr>
-          <w:i/>
-          <w:sz w:val="24"/>
-        </w:rPr>
-      </w:pPr>
-      <w:r>
-        <w:rPr>
-          <w:i/>
-          <w:sz w:val="24"/>
-        </w:rPr>
-        <w:lastRenderedPageBreak/>
-        <w:t xml:space="preserve">A shortened url </w:t>
-      </w:r>
-      <w:r>
-        <w:rPr>
-          <w:i/>
-          <w:sz w:val="24"/>
-        </w:rPr>
-        <w:t xml:space="preserve">link </w:t>
-      </w:r>
-      <w:bookmarkStart w:id="0" w:name="_GoBack"/>
-      <w:bookmarkEnd w:id="0"/>
-      <w:r>
-        <w:rPr>
-          <w:i/>
-          <w:sz w:val="24"/>
-        </w:rPr>
-        <w:t>suggests to click on it for more such recipes.</w:t>
-      </w:r>
-    </w:p>
-    <w:p>
-      <w:pPr>
-        <w:pStyle w:val="ListParagraph"/>
-        <w:numPr>
-          <w:ilvl w:val="1"/>
-          <w:numId w:val="3"/>
-        </w:numPr>
-        <w:rPr>
-          <w:i/>
-          <w:sz w:val="24"/>
-        </w:rPr>
-      </w:pPr>
-      <w:r>
-        <w:rPr>
-          <w:i/>
-          <w:sz w:val="24"/>
-        </w:rPr>
-        <w:t>If clicked, fail else success.</w:t>
-      </w:r>
-    </w:p>
-    <w:p>
-      <w:pPr>
-        <w:pStyle w:val="ListParagraph"/>
-        <w:numPr>
-          <w:ilvl w:val="0"/>
-          <w:numId w:val="3"/>
-        </w:numPr>
-        <w:rPr>
-          <w:i/>
-          <w:sz w:val="24"/>
-          <w:u w:val="single"/>
-        </w:rPr>
-      </w:pPr>
-      <w:r>
-        <w:rPr>
-          <w:i/>
-          <w:sz w:val="24"/>
-          <w:u w:val="single"/>
-        </w:rPr>
-        <w:t>Ricky</w:t>
-      </w:r>
-      <w:r>
-        <w:rPr>
-          <w:i/>
-          <w:sz w:val="24"/>
-          <w:u w:val="single"/>
-        </w:rPr>
-        <w:t>:</w:t>
-      </w:r>
-    </w:p>
-    <w:p>
-      <w:pPr>
-        <w:pStyle w:val="ListParagraph"/>
-        <w:numPr>
-          <w:ilvl w:val="1"/>
-          <w:numId w:val="3"/>
-        </w:numPr>
-        <w:rPr>
-          <w:i/>
-          <w:sz w:val="24"/>
-        </w:rPr>
-      </w:pPr>
-      <w:r>
-        <w:rPr>
-          <w:i/>
-          <w:sz w:val="24"/>
-        </w:rPr>
-        <w:t>Ricky plays games.</w:t>
-      </w:r>
-    </w:p>
-    <w:p>
-      <w:pPr>
-        <w:pStyle w:val="ListParagraph"/>
-        <w:numPr>
-          <w:ilvl w:val="1"/>
-          <w:numId w:val="3"/>
-        </w:numPr>
-        <w:rPr>
-          <w:i/>
-          <w:sz w:val="24"/>
-        </w:rPr>
-      </w:pPr>
-      <w:r>
-        <w:rPr>
-          <w:i/>
-          <w:sz w:val="24"/>
-        </w:rPr>
-        <w:t>Layered links are present on the page. (Clickjacking)</w:t>
-      </w:r>
-    </w:p>
-    <w:p>
-      <w:pPr>
-        <w:pStyle w:val="ListParagraph"/>
-        <w:numPr>
-          <w:ilvl w:val="1"/>
-          <w:numId w:val="3"/>
-        </w:numPr>
-        <w:rPr>
-          <w:i/>
-          <w:sz w:val="24"/>
-        </w:rPr>
-      </w:pPr>
-      <w:r>
-        <w:rPr>
-          <w:i/>
-          <w:sz w:val="24"/>
-        </w:rPr>
-        <w:t xml:space="preserve"> If clicked, fail, else game points are added to real score.</w:t>
-      </w:r>
-    </w:p>
-    <w:p>
-      <w:pPr>
-        <w:pStyle w:val="ListParagraph"/>
-        <w:numPr>
-          <w:ilvl w:val="0"/>
-          <w:numId w:val="3"/>
-        </w:numPr>
-        <w:rPr>
-          <w:i/>
-          <w:sz w:val="24"/>
-          <w:u w:val="single"/>
-        </w:rPr>
-      </w:pPr>
-      <w:r>
-        <w:rPr>
-          <w:i/>
-          <w:sz w:val="24"/>
-          <w:u w:val="single"/>
-        </w:rPr>
-        <w:t>Flora:</w:t>
-      </w:r>
-    </w:p>
-    <w:p>
-      <w:pPr>
-        <w:pStyle w:val="ListParagraph"/>
-        <w:numPr>
-          <w:ilvl w:val="1"/>
-          <w:numId w:val="3"/>
-        </w:numPr>
-        <w:rPr>
-          <w:i/>
-          <w:sz w:val="24"/>
-        </w:rPr>
-      </w:pPr>
-      <w:r>
-        <w:rPr>
-          <w:i/>
-          <w:sz w:val="24"/>
-        </w:rPr>
-        <w:t>Receives a mail claiming to offer free download of a desired music file</w:t>
-      </w:r>
-    </w:p>
-    <w:p>
-      <w:pPr>
-        <w:pStyle w:val="ListParagraph"/>
-        <w:numPr>
-          <w:ilvl w:val="1"/>
-          <w:numId w:val="3"/>
-        </w:numPr>
-        <w:rPr>
-          <w:i/>
-          <w:sz w:val="24"/>
-        </w:rPr>
-      </w:pPr>
-      <w:r>
-        <w:rPr>
-          <w:i/>
-          <w:sz w:val="24"/>
-        </w:rPr>
-        <w:t>File name is name.mp3.exe</w:t>
-      </w:r>
-    </w:p>
-    <w:p>
-      <w:pPr>
-        <w:pStyle w:val="ListParagraph"/>
-        <w:numPr>
-          <w:ilvl w:val="1"/>
-          <w:numId w:val="3"/>
-        </w:numPr>
-        <w:rPr>
-          <w:i/>
-          <w:sz w:val="24"/>
-        </w:rPr>
-      </w:pPr>
-      <w:r>
-        <w:rPr>
-          <w:i/>
-          <w:sz w:val="24"/>
-        </w:rPr>
-        <w:t>If wrong name is identified, success</w:t>
-      </w:r>
-    </w:p>
-    <w:p>
-      <w:pPr>
-        <w:pStyle w:val="ListParagraph"/>
-        <w:numPr>
-          <w:ilvl w:val="1"/>
-          <w:numId w:val="3"/>
-        </w:numPr>
-        <w:rPr>
-          <w:i/>
-          <w:sz w:val="24"/>
-        </w:rPr>
-      </w:pPr>
-      <w:r>
-        <w:rPr>
-          <w:i/>
-          <w:sz w:val="24"/>
-        </w:rPr>
-        <w:t>Else fail.</w:t>
-      </w:r>
-    </w:p>
-    <w:p>
-      <w:pPr>
-        <w:pStyle w:val="ListParagraph"/>
-        <w:numPr>
-          <w:ilvl w:val="0"/>
-          <w:numId w:val="3"/>
-        </w:numPr>
-        <w:rPr>
-          <w:i/>
-          <w:sz w:val="24"/>
-          <w:u w:val="single"/>
-        </w:rPr>
-      </w:pPr>
-      <w:r>
-        <w:rPr>
-          <w:i/>
-          <w:sz w:val="24"/>
-          <w:u w:val="single"/>
-        </w:rPr>
-        <w:t>Tony</w:t>
-      </w:r>
-      <w:r>
-        <w:rPr>
-          <w:i/>
-          <w:sz w:val="24"/>
-          <w:u w:val="single"/>
-        </w:rPr>
-        <w:t>:</w:t>
-      </w:r>
-    </w:p>
-    <w:p>
-      <w:pPr>
-        <w:pStyle w:val="ListParagraph"/>
-        <w:numPr>
-          <w:ilvl w:val="1"/>
-          <w:numId w:val="3"/>
-        </w:numPr>
-        <w:rPr>
-          <w:i/>
-          <w:sz w:val="24"/>
-          <w:u w:val="single"/>
-        </w:rPr>
-      </w:pPr>
-      <w:r>
-        <w:rPr>
-          <w:i/>
-          <w:sz w:val="24"/>
-        </w:rPr>
-        <w:t>Needs to go through the past mails and needs to tell the hacker correctly which mails are phishing ones.</w:t>
-      </w:r>
-    </w:p>
-    <w:p>
-      <w:pPr>
-        <w:pStyle w:val="ListParagraph"/>
-        <w:numPr>
-          <w:ilvl w:val="1"/>
-          <w:numId w:val="3"/>
-        </w:numPr>
-        <w:rPr>
-          <w:i/>
-          <w:sz w:val="24"/>
-          <w:u w:val="single"/>
-        </w:rPr>
-      </w:pPr>
-      <w:r>
-        <w:rPr>
-          <w:i/>
-          <w:sz w:val="24"/>
-        </w:rPr>
-        <w:t>Depending on performance, score is adjusted.</w:t>
-      </w:r>
-    </w:p>
-    <w:p>
-      <w:pPr>
-        <w:pStyle w:val="ListParagraph"/>
-        <w:numPr>
-          <w:ilvl w:val="0"/>
-          <w:numId w:val="3"/>
-        </w:numPr>
-        <w:rPr>
-          <w:i/>
-          <w:sz w:val="24"/>
-          <w:u w:val="single"/>
-        </w:rPr>
-      </w:pPr>
-      <w:r>
-        <w:rPr>
-          <w:i/>
-          <w:sz w:val="24"/>
-          <w:u w:val="single"/>
-        </w:rPr>
-        <w:t>Sam</w:t>
-      </w:r>
-      <w:r>
-        <w:rPr>
-          <w:i/>
-          <w:sz w:val="24"/>
-          <w:u w:val="single"/>
-        </w:rPr>
-        <w:t>:</w:t>
-      </w:r>
-    </w:p>
-    <w:p>
-      <w:pPr>
-        <w:pStyle w:val="ListParagraph"/>
-        <w:numPr>
-          <w:ilvl w:val="1"/>
-          <w:numId w:val="3"/>
-        </w:numPr>
-        <w:rPr>
-          <w:i/>
-          <w:sz w:val="24"/>
-        </w:rPr>
-      </w:pPr>
-      <w:r>
-        <w:rPr>
-          <w:i/>
-          <w:sz w:val="24"/>
-        </w:rPr>
-        <w:t>Needs to book an online ticket.</w:t>
-      </w:r>
-    </w:p>
-    <w:p>
-      <w:pPr>
-        <w:pStyle w:val="ListParagraph"/>
-        <w:numPr>
-          <w:ilvl w:val="1"/>
-          <w:numId w:val="3"/>
-        </w:numPr>
-        <w:rPr>
-          <w:i/>
-          <w:sz w:val="24"/>
-        </w:rPr>
-      </w:pPr>
-      <w:r>
-        <w:rPr>
-          <w:i/>
-          <w:sz w:val="24"/>
-        </w:rPr>
-        <w:t>Visits the travel website</w:t>
-      </w:r>
-    </w:p>
-    <w:p>
-      <w:pPr>
-        <w:pStyle w:val="ListParagraph"/>
-        <w:numPr>
-          <w:ilvl w:val="1"/>
-          <w:numId w:val="3"/>
-        </w:numPr>
-        <w:rPr>
-          <w:i/>
-          <w:sz w:val="24"/>
-        </w:rPr>
-      </w:pPr>
-      <w:r>
-        <w:rPr>
-          <w:i/>
-          <w:sz w:val="24"/>
-        </w:rPr>
-        <w:t>At the payment page, It’s asked if credit card details should be saved.</w:t>
-      </w:r>
-    </w:p>
-    <w:p>
-      <w:pPr>
-        <w:pStyle w:val="ListParagraph"/>
-        <w:numPr>
-          <w:ilvl w:val="1"/>
-          <w:numId w:val="3"/>
-        </w:numPr>
-        <w:rPr>
-          <w:i/>
-          <w:sz w:val="24"/>
-        </w:rPr>
-      </w:pPr>
-      <w:r>
-        <w:rPr>
-          <w:i/>
-          <w:sz w:val="24"/>
-        </w:rPr>
-        <w:t>If clicked yes, fail else success.</w:t>
-      </w:r>
-    </w:p>
-    <w:p>
-      <w:pPr>
-        <w:rPr>
-          <w:i/>
-          <w:sz w:val="24"/>
-        </w:rPr>
-      </w:pPr>
-    </w:p>
-    <w:p>
-      <w:pPr>
-        <w:rPr>
-          <w:i/>
-          <w:sz w:val="24"/>
-        </w:rPr>
-      </w:pPr>
-      <w:r>
-        <w:rPr>
-          <w:i/>
-          <w:sz w:val="24"/>
-        </w:rPr>
-        <w:t>*</w:t>
-      </w:r>
-      <w:r>
-        <w:rPr>
-          <w:i/>
-          <w:sz w:val="24"/>
-        </w:rPr>
-        <w:t>Fake page with skip ad option and java plugin required popup that says install now or install later both of which are fake</w:t>
-      </w:r>
-    </w:p>
-    <w:p>
-      <w:pPr>
-        <w:rPr>
-          <w:i/>
-          <w:sz w:val="24"/>
-        </w:rPr>
-      </w:pPr>
-    </w:p>
-    <w:p>
-      <w:pPr>
-        <w:rPr>
-          <w:i/>
-          <w:sz w:val="24"/>
-        </w:rPr>
-      </w:pPr>
-    </w:p>
-    <w:p>
-      <w:pPr>
-        <w:rPr>
-          <w:i/>
-          <w:sz w:val="24"/>
-        </w:rPr>
-      </w:pPr>
-    </w:p>
-    <w:p>
-      <w:pPr>
-        <w:rPr>
-          <w:i/>
-          <w:sz w:val="24"/>
-        </w:rPr>
-      </w:pPr>
-    </w:p>
-    <w:p>
-      <w:pPr>
-        <w:rPr>
-          <w:i/>
-          <w:sz w:val="24"/>
-        </w:rPr>
-      </w:pPr>
-    </w:p>
-    <w:p>
-      <w:pPr>
-        <w:jc w:val="center"/>
+      </w:pPr>
+      <w:r>
         <w:rPr>
           <w:b/>
           <w:sz w:val="32"/>
           <w:u w:val="single"/>
         </w:rPr>
-      </w:pPr>
-      <w:r>
+        <w:lastRenderedPageBreak/>
+        <w:t>Tasks</w:t>
+      </w:r>
+    </w:p>
+    <w:p>
+      <w:pPr>
+        <w:rPr>
+          <w:i/>
+          <w:sz w:val="24"/>
+        </w:rPr>
+      </w:pPr>
+      <w:r>
+        <w:rPr>
+          <w:i/>
+          <w:sz w:val="24"/>
+        </w:rPr>
+        <w:t>Prologue</w:t>
+      </w:r>
+    </w:p>
+    <w:p>
+      <w:pPr>
+        <w:rPr>
+          <w:i/>
+          <w:sz w:val="24"/>
+        </w:rPr>
+      </w:pPr>
+      <w:r>
+        <w:rPr>
+          <w:i/>
+          <w:sz w:val="24"/>
+        </w:rPr>
+        <w:t>Chapter 1</w:t>
+      </w:r>
+    </w:p>
+    <w:p>
+      <w:pPr>
+        <w:rPr>
+          <w:i/>
+          <w:sz w:val="24"/>
+        </w:rPr>
+      </w:pPr>
+      <w:r>
+        <w:rPr>
+          <w:i/>
+          <w:sz w:val="24"/>
+        </w:rPr>
+        <w:t>Chapter 2:</w:t>
+      </w:r>
+    </w:p>
+    <w:p>
+      <w:pPr>
+        <w:pStyle w:val="ListParagraph"/>
+        <w:numPr>
+          <w:ilvl w:val="0"/>
+          <w:numId w:val="2"/>
+        </w:numPr>
+        <w:rPr>
+          <w:i/>
+          <w:sz w:val="24"/>
+          <w:u w:val="single"/>
+        </w:rPr>
+      </w:pPr>
+      <w:r>
+        <w:rPr>
+          <w:i/>
+          <w:sz w:val="24"/>
+          <w:u w:val="single"/>
+        </w:rPr>
+        <w:t>Rick</w:t>
+      </w:r>
+      <w:r>
+        <w:rPr>
+          <w:i/>
+          <w:sz w:val="24"/>
+          <w:u w:val="single"/>
+        </w:rPr>
+        <w:t>y:</w:t>
+      </w:r>
+    </w:p>
+    <w:p>
+      <w:pPr>
+        <w:pStyle w:val="ListParagraph"/>
+        <w:numPr>
+          <w:ilvl w:val="1"/>
+          <w:numId w:val="2"/>
+        </w:numPr>
+        <w:rPr>
+          <w:i/>
+          <w:sz w:val="24"/>
+        </w:rPr>
+      </w:pPr>
+      <w:r>
+        <w:rPr>
+          <w:i/>
+          <w:sz w:val="24"/>
+        </w:rPr>
+        <w:t xml:space="preserve">Introduction to </w:t>
+      </w:r>
+      <w:r>
+        <w:rPr>
+          <w:i/>
+          <w:sz w:val="24"/>
+        </w:rPr>
+        <w:t>Gabber</w:t>
+      </w:r>
+      <w:r>
+        <w:rPr>
+          <w:i/>
+          <w:sz w:val="24"/>
+        </w:rPr>
+        <w:t>.</w:t>
+      </w:r>
+    </w:p>
+    <w:p>
+      <w:pPr>
+        <w:pStyle w:val="ListParagraph"/>
+        <w:numPr>
+          <w:ilvl w:val="1"/>
+          <w:numId w:val="2"/>
+        </w:numPr>
+        <w:rPr>
+          <w:i/>
+          <w:sz w:val="24"/>
+          <w:u w:val="single"/>
+        </w:rPr>
+      </w:pPr>
+      <w:r>
+        <w:rPr>
+          <w:i/>
+          <w:sz w:val="24"/>
+        </w:rPr>
+        <w:t xml:space="preserve">Needs to complete at </w:t>
+      </w:r>
+      <w:r>
+        <w:rPr>
+          <w:i/>
+          <w:sz w:val="24"/>
+        </w:rPr>
+        <w:t>least 3 conversations on Gabber</w:t>
+      </w:r>
+      <w:r>
+        <w:rPr>
+          <w:i/>
+          <w:sz w:val="24"/>
+        </w:rPr>
+        <w:t>.</w:t>
+      </w:r>
+    </w:p>
+    <w:p>
+      <w:pPr>
+        <w:pStyle w:val="ListParagraph"/>
+        <w:numPr>
+          <w:ilvl w:val="1"/>
+          <w:numId w:val="2"/>
+        </w:numPr>
+        <w:rPr>
+          <w:i/>
+          <w:sz w:val="24"/>
+        </w:rPr>
+      </w:pPr>
+      <w:r>
+        <w:rPr>
+          <w:i/>
+          <w:sz w:val="24"/>
+        </w:rPr>
+        <w:t>Victory in all cases</w:t>
+      </w:r>
+      <w:r>
+        <w:rPr>
+          <w:i/>
+          <w:sz w:val="24"/>
+        </w:rPr>
+        <w:t>.</w:t>
+      </w:r>
+    </w:p>
+    <w:p>
+      <w:pPr>
+        <w:pStyle w:val="ListParagraph"/>
+        <w:numPr>
+          <w:ilvl w:val="0"/>
+          <w:numId w:val="2"/>
+        </w:numPr>
+        <w:rPr>
+          <w:i/>
+          <w:sz w:val="24"/>
+          <w:u w:val="single"/>
+        </w:rPr>
+      </w:pPr>
+      <w:r>
+        <w:rPr>
+          <w:i/>
+          <w:sz w:val="24"/>
+          <w:u w:val="single"/>
+        </w:rPr>
+        <w:t>Flora:</w:t>
+      </w:r>
+    </w:p>
+    <w:p>
+      <w:pPr>
+        <w:pStyle w:val="ListParagraph"/>
+        <w:numPr>
+          <w:ilvl w:val="1"/>
+          <w:numId w:val="2"/>
+        </w:numPr>
+        <w:rPr>
+          <w:i/>
+          <w:sz w:val="24"/>
+        </w:rPr>
+      </w:pPr>
+      <w:r>
+        <w:rPr>
+          <w:i/>
+          <w:sz w:val="24"/>
+        </w:rPr>
+        <w:t>Introduction to Mail Box</w:t>
+      </w:r>
+      <w:r>
+        <w:rPr>
+          <w:i/>
+          <w:sz w:val="24"/>
+        </w:rPr>
+        <w:t>.</w:t>
+      </w:r>
+    </w:p>
+    <w:p>
+      <w:pPr>
+        <w:pStyle w:val="ListParagraph"/>
+        <w:numPr>
+          <w:ilvl w:val="1"/>
+          <w:numId w:val="2"/>
+        </w:numPr>
+        <w:rPr>
+          <w:i/>
+          <w:sz w:val="24"/>
+        </w:rPr>
+      </w:pPr>
+      <w:r>
+        <w:rPr>
+          <w:i/>
+          <w:sz w:val="24"/>
+        </w:rPr>
+        <w:t>Needs to download a file sent by Sam</w:t>
+      </w:r>
+      <w:r>
+        <w:rPr>
+          <w:i/>
+          <w:sz w:val="24"/>
+        </w:rPr>
+        <w:t>.</w:t>
+      </w:r>
+    </w:p>
+    <w:p>
+      <w:pPr>
+        <w:pStyle w:val="ListParagraph"/>
+        <w:numPr>
+          <w:ilvl w:val="1"/>
+          <w:numId w:val="2"/>
+        </w:numPr>
+        <w:rPr>
+          <w:i/>
+          <w:sz w:val="24"/>
+        </w:rPr>
+      </w:pPr>
+      <w:r>
+        <w:rPr>
+          <w:i/>
+          <w:sz w:val="24"/>
+        </w:rPr>
+        <w:t>Victory in all cases</w:t>
+      </w:r>
+      <w:r>
+        <w:rPr>
+          <w:i/>
+          <w:sz w:val="24"/>
+        </w:rPr>
+        <w:t>.</w:t>
+      </w:r>
+    </w:p>
+    <w:p>
+      <w:pPr>
+        <w:pStyle w:val="ListParagraph"/>
+        <w:numPr>
+          <w:ilvl w:val="0"/>
+          <w:numId w:val="2"/>
+        </w:numPr>
+        <w:rPr>
+          <w:i/>
+          <w:sz w:val="24"/>
+          <w:u w:val="single"/>
+        </w:rPr>
+      </w:pPr>
+      <w:r>
+        <w:rPr>
+          <w:i/>
+          <w:sz w:val="24"/>
+          <w:u w:val="single"/>
+        </w:rPr>
+        <w:t>Antonio:</w:t>
+      </w:r>
+    </w:p>
+    <w:p>
+      <w:pPr>
+        <w:pStyle w:val="ListParagraph"/>
+        <w:numPr>
+          <w:ilvl w:val="1"/>
+          <w:numId w:val="2"/>
+        </w:numPr>
+        <w:rPr>
+          <w:i/>
+          <w:sz w:val="24"/>
+        </w:rPr>
+      </w:pPr>
+      <w:r>
+        <w:rPr>
+          <w:i/>
+          <w:sz w:val="24"/>
+        </w:rPr>
+        <w:t>Introduction to Bank Website</w:t>
+      </w:r>
+    </w:p>
+    <w:p>
+      <w:pPr>
+        <w:pStyle w:val="ListParagraph"/>
+        <w:numPr>
+          <w:ilvl w:val="1"/>
+          <w:numId w:val="2"/>
+        </w:numPr>
+        <w:rPr>
+          <w:i/>
+          <w:sz w:val="24"/>
+        </w:rPr>
+      </w:pPr>
+      <w:r>
+        <w:rPr>
+          <w:i/>
+          <w:sz w:val="24"/>
+        </w:rPr>
+        <w:t>Needs to check his last transactions</w:t>
+      </w:r>
+      <w:r>
+        <w:rPr>
+          <w:i/>
+          <w:sz w:val="24"/>
+        </w:rPr>
+        <w:t xml:space="preserve"> of XYZ Account</w:t>
+      </w:r>
+    </w:p>
+    <w:p>
+      <w:pPr>
+        <w:pStyle w:val="ListParagraph"/>
+        <w:numPr>
+          <w:ilvl w:val="1"/>
+          <w:numId w:val="2"/>
+        </w:numPr>
+        <w:rPr>
+          <w:i/>
+          <w:sz w:val="24"/>
+        </w:rPr>
+      </w:pPr>
+      <w:r>
+        <w:rPr>
+          <w:i/>
+          <w:sz w:val="24"/>
+        </w:rPr>
+        <w:t>Victory in all cases</w:t>
+      </w:r>
+    </w:p>
+    <w:p>
+      <w:pPr>
+        <w:pStyle w:val="ListParagraph"/>
+        <w:numPr>
+          <w:ilvl w:val="0"/>
+          <w:numId w:val="2"/>
+        </w:numPr>
+        <w:rPr>
+          <w:i/>
+          <w:sz w:val="24"/>
+        </w:rPr>
+      </w:pPr>
+      <w:r>
+        <w:rPr>
+          <w:i/>
+          <w:sz w:val="24"/>
+          <w:u w:val="single"/>
+        </w:rPr>
+        <w:t>Maria</w:t>
+      </w:r>
+      <w:r>
+        <w:rPr>
+          <w:i/>
+          <w:sz w:val="24"/>
+        </w:rPr>
+        <w:t>:</w:t>
+      </w:r>
+    </w:p>
+    <w:p>
+      <w:pPr>
+        <w:pStyle w:val="ListParagraph"/>
+        <w:numPr>
+          <w:ilvl w:val="1"/>
+          <w:numId w:val="2"/>
+        </w:numPr>
+        <w:rPr>
+          <w:i/>
+          <w:sz w:val="24"/>
+        </w:rPr>
+      </w:pPr>
+      <w:r>
+        <w:rPr>
+          <w:i/>
+          <w:sz w:val="24"/>
+        </w:rPr>
+        <w:t>Needs to create an account for the social networking website.</w:t>
+      </w:r>
+    </w:p>
+    <w:p>
+      <w:pPr>
+        <w:pStyle w:val="ListParagraph"/>
+        <w:numPr>
+          <w:ilvl w:val="1"/>
+          <w:numId w:val="2"/>
+        </w:numPr>
+        <w:rPr>
+          <w:i/>
+          <w:sz w:val="24"/>
+        </w:rPr>
+      </w:pPr>
+      <w:r>
+        <w:rPr>
+          <w:i/>
+          <w:sz w:val="24"/>
+        </w:rPr>
+        <w:t>The stronger the password, more the points.</w:t>
+      </w:r>
+    </w:p>
+    <w:p>
+      <w:pPr>
+        <w:pStyle w:val="ListParagraph"/>
+        <w:numPr>
+          <w:ilvl w:val="0"/>
+          <w:numId w:val="2"/>
+        </w:numPr>
+        <w:rPr>
+          <w:i/>
+          <w:sz w:val="24"/>
+          <w:u w:val="single"/>
+        </w:rPr>
+      </w:pPr>
+      <w:r>
+        <w:rPr>
+          <w:i/>
+          <w:sz w:val="24"/>
+          <w:u w:val="single"/>
+        </w:rPr>
+        <w:t>Ricky</w:t>
+      </w:r>
+      <w:r>
+        <w:rPr>
+          <w:i/>
+          <w:sz w:val="24"/>
+          <w:u w:val="single"/>
+        </w:rPr>
+        <w:t>:</w:t>
+      </w:r>
+    </w:p>
+    <w:p>
+      <w:pPr>
+        <w:pStyle w:val="ListParagraph"/>
+        <w:numPr>
+          <w:ilvl w:val="1"/>
+          <w:numId w:val="2"/>
+        </w:numPr>
+        <w:rPr>
+          <w:i/>
+          <w:sz w:val="24"/>
+          <w:u w:val="single"/>
+        </w:rPr>
+      </w:pPr>
+      <w:r>
+        <w:rPr>
+          <w:i/>
+          <w:sz w:val="24"/>
+        </w:rPr>
+        <w:t>Needs to go through a blog post about how to install crack to a game.</w:t>
+      </w:r>
+    </w:p>
+    <w:p>
+      <w:pPr>
+        <w:pStyle w:val="ListParagraph"/>
+        <w:numPr>
+          <w:ilvl w:val="1"/>
+          <w:numId w:val="2"/>
+        </w:numPr>
+        <w:rPr>
+          <w:i/>
+          <w:sz w:val="24"/>
+          <w:u w:val="single"/>
+        </w:rPr>
+      </w:pPr>
+      <w:r>
+        <w:rPr>
+          <w:i/>
+          <w:sz w:val="24"/>
+        </w:rPr>
+        <w:t>Clicks on the link in the post and gets redirected.</w:t>
+      </w:r>
+    </w:p>
+    <w:p>
+      <w:pPr>
+        <w:pStyle w:val="ListParagraph"/>
+        <w:numPr>
+          <w:ilvl w:val="1"/>
+          <w:numId w:val="2"/>
+        </w:numPr>
+        <w:rPr>
+          <w:i/>
+          <w:sz w:val="24"/>
+          <w:u w:val="single"/>
+        </w:rPr>
+      </w:pPr>
+      <w:r>
+        <w:rPr>
+          <w:i/>
+          <w:sz w:val="24"/>
+        </w:rPr>
+        <w:t xml:space="preserve">The website </w:t>
+      </w:r>
+      <w:r>
+        <w:rPr>
+          <w:i/>
+          <w:sz w:val="24"/>
+        </w:rPr>
+        <w:t>has a bunch of download buttons</w:t>
+      </w:r>
+    </w:p>
+    <w:p>
+      <w:pPr>
+        <w:pStyle w:val="ListParagraph"/>
+        <w:numPr>
+          <w:ilvl w:val="1"/>
+          <w:numId w:val="2"/>
+        </w:numPr>
+        <w:rPr>
+          <w:i/>
+          <w:sz w:val="24"/>
+          <w:u w:val="single"/>
+        </w:rPr>
+      </w:pPr>
+      <w:r>
+        <w:rPr>
+          <w:i/>
+          <w:sz w:val="24"/>
+        </w:rPr>
+        <w:t xml:space="preserve">If clicks on </w:t>
+      </w:r>
+      <w:r>
+        <w:rPr>
+          <w:i/>
+          <w:sz w:val="24"/>
+        </w:rPr>
+        <w:t>fake one</w:t>
+      </w:r>
+      <w:r>
+        <w:rPr>
+          <w:i/>
+          <w:sz w:val="24"/>
+        </w:rPr>
+        <w:t>, fail</w:t>
+      </w:r>
+    </w:p>
+    <w:p>
+      <w:pPr>
+        <w:pStyle w:val="ListParagraph"/>
+        <w:numPr>
+          <w:ilvl w:val="1"/>
+          <w:numId w:val="2"/>
+        </w:numPr>
+        <w:rPr>
+          <w:i/>
+          <w:sz w:val="24"/>
+          <w:u w:val="single"/>
+        </w:rPr>
+      </w:pPr>
+      <w:r>
+        <w:rPr>
+          <w:i/>
+          <w:sz w:val="24"/>
+        </w:rPr>
+        <w:t>Else, sign up menu appears.</w:t>
+      </w:r>
+    </w:p>
+    <w:p>
+      <w:pPr>
+        <w:pStyle w:val="ListParagraph"/>
+        <w:numPr>
+          <w:ilvl w:val="1"/>
+          <w:numId w:val="2"/>
+        </w:numPr>
+        <w:rPr>
+          <w:i/>
+          <w:sz w:val="24"/>
+          <w:u w:val="single"/>
+        </w:rPr>
+      </w:pPr>
+      <w:r>
+        <w:rPr>
+          <w:i/>
+          <w:sz w:val="24"/>
+        </w:rPr>
+        <w:t>If signed up, fail</w:t>
+      </w:r>
+    </w:p>
+    <w:p>
+      <w:pPr>
+        <w:pStyle w:val="ListParagraph"/>
+        <w:numPr>
+          <w:ilvl w:val="1"/>
+          <w:numId w:val="2"/>
+        </w:numPr>
+        <w:rPr>
+          <w:i/>
+          <w:sz w:val="24"/>
+          <w:u w:val="single"/>
+        </w:rPr>
+      </w:pPr>
+      <w:r>
+        <w:rPr>
+          <w:i/>
+          <w:sz w:val="24"/>
+        </w:rPr>
+        <w:t>Else success</w:t>
+      </w:r>
+    </w:p>
+    <w:p>
+      <w:pPr>
+        <w:pStyle w:val="ListParagraph"/>
+        <w:numPr>
+          <w:ilvl w:val="0"/>
+          <w:numId w:val="2"/>
+        </w:numPr>
+        <w:rPr>
+          <w:i/>
+          <w:sz w:val="24"/>
+        </w:rPr>
+      </w:pPr>
+      <w:r>
+        <w:rPr>
+          <w:i/>
+          <w:sz w:val="24"/>
+          <w:u w:val="single"/>
+        </w:rPr>
+        <w:t>Sam</w:t>
+      </w:r>
+      <w:r>
+        <w:rPr>
+          <w:i/>
+          <w:sz w:val="24"/>
+          <w:u w:val="single"/>
+        </w:rPr>
+        <w:t>:</w:t>
+      </w:r>
+    </w:p>
+    <w:p>
+      <w:pPr>
+        <w:pStyle w:val="ListParagraph"/>
+        <w:numPr>
+          <w:ilvl w:val="1"/>
+          <w:numId w:val="2"/>
+        </w:numPr>
+        <w:rPr>
+          <w:i/>
+          <w:sz w:val="24"/>
+        </w:rPr>
+      </w:pPr>
+      <w:r>
+        <w:rPr>
+          <w:i/>
+          <w:sz w:val="24"/>
+        </w:rPr>
+        <w:t>Introduces Ricky to a game website.</w:t>
+      </w:r>
+    </w:p>
+    <w:p>
+      <w:pPr>
+        <w:pStyle w:val="ListParagraph"/>
+        <w:numPr>
+          <w:ilvl w:val="1"/>
+          <w:numId w:val="2"/>
+        </w:numPr>
+        <w:rPr>
+          <w:i/>
+          <w:sz w:val="24"/>
+        </w:rPr>
+      </w:pPr>
+      <w:r>
+        <w:rPr>
+          <w:i/>
+          <w:sz w:val="24"/>
+        </w:rPr>
+        <w:t>Needs to play at least one game to complete the task.</w:t>
+      </w:r>
+    </w:p>
+    <w:p>
+      <w:pPr>
+        <w:pStyle w:val="ListParagraph"/>
+        <w:numPr>
+          <w:ilvl w:val="1"/>
+          <w:numId w:val="2"/>
+        </w:numPr>
+        <w:rPr>
+          <w:i/>
+          <w:sz w:val="24"/>
+        </w:rPr>
+      </w:pPr>
+      <w:r>
+        <w:rPr>
+          <w:i/>
+          <w:sz w:val="24"/>
+        </w:rPr>
+        <w:t>Victory in all cases</w:t>
+      </w:r>
+      <w:r>
+        <w:rPr>
+          <w:i/>
+          <w:sz w:val="24"/>
+        </w:rPr>
+        <w:t>.</w:t>
+      </w:r>
+    </w:p>
+    <w:p>
+      <w:pPr>
+        <w:rPr>
+          <w:i/>
+          <w:sz w:val="24"/>
+        </w:rPr>
+      </w:pPr>
+      <w:r>
+        <w:rPr>
+          <w:i/>
+          <w:sz w:val="24"/>
+        </w:rPr>
+        <w:t>Chapter 3:</w:t>
+      </w:r>
+    </w:p>
+    <w:p>
+      <w:pPr>
+        <w:pStyle w:val="ListParagraph"/>
+        <w:numPr>
+          <w:ilvl w:val="0"/>
+          <w:numId w:val="3"/>
+        </w:numPr>
+        <w:rPr>
+          <w:i/>
+          <w:sz w:val="24"/>
+          <w:u w:val="single"/>
+        </w:rPr>
+      </w:pPr>
+      <w:r>
+        <w:rPr>
+          <w:i/>
+          <w:sz w:val="24"/>
+          <w:u w:val="single"/>
+        </w:rPr>
+        <w:t>Antonio</w:t>
+      </w:r>
+      <w:r>
+        <w:rPr>
+          <w:i/>
+          <w:sz w:val="24"/>
+          <w:u w:val="single"/>
+        </w:rPr>
+        <w:t>:</w:t>
+      </w:r>
+    </w:p>
+    <w:p>
+      <w:pPr>
+        <w:pStyle w:val="ListParagraph"/>
+        <w:numPr>
+          <w:ilvl w:val="1"/>
+          <w:numId w:val="3"/>
+        </w:numPr>
+        <w:rPr>
+          <w:i/>
+          <w:sz w:val="24"/>
+          <w:u w:val="single"/>
+        </w:rPr>
+      </w:pPr>
+      <w:r>
+        <w:rPr>
+          <w:i/>
+          <w:sz w:val="24"/>
+        </w:rPr>
+        <w:t>Needs to open a folder in the explorer that has various documents.</w:t>
+      </w:r>
+    </w:p>
+    <w:p>
+      <w:pPr>
+        <w:pStyle w:val="ListParagraph"/>
+        <w:numPr>
+          <w:ilvl w:val="1"/>
+          <w:numId w:val="3"/>
+        </w:numPr>
+        <w:rPr>
+          <w:i/>
+          <w:sz w:val="24"/>
+          <w:u w:val="single"/>
+        </w:rPr>
+      </w:pPr>
+      <w:r>
+        <w:rPr>
+          <w:i/>
+          <w:sz w:val="24"/>
+        </w:rPr>
+        <w:t>Needs to open a document that has data regarding his past(Maybe pages of his diary)</w:t>
+      </w:r>
+    </w:p>
+    <w:p>
+      <w:pPr>
+        <w:pStyle w:val="ListParagraph"/>
+        <w:numPr>
+          <w:ilvl w:val="1"/>
+          <w:numId w:val="3"/>
+        </w:numPr>
+        <w:rPr>
+          <w:i/>
+          <w:sz w:val="24"/>
+          <w:u w:val="single"/>
+        </w:rPr>
+      </w:pPr>
+      <w:r>
+        <w:rPr>
+          <w:i/>
+          <w:sz w:val="24"/>
+        </w:rPr>
+        <w:t>Victory in all cases.</w:t>
+      </w:r>
+    </w:p>
+    <w:p>
+      <w:pPr>
+        <w:pStyle w:val="ListParagraph"/>
+        <w:numPr>
+          <w:ilvl w:val="0"/>
+          <w:numId w:val="3"/>
+        </w:numPr>
+        <w:rPr>
+          <w:i/>
+          <w:sz w:val="24"/>
+        </w:rPr>
+      </w:pPr>
+      <w:r>
+        <w:rPr>
+          <w:i/>
+          <w:sz w:val="24"/>
+          <w:u w:val="single"/>
+        </w:rPr>
+        <w:lastRenderedPageBreak/>
+        <w:t>Maria</w:t>
+      </w:r>
+      <w:r>
+        <w:rPr>
+          <w:i/>
+          <w:sz w:val="24"/>
+        </w:rPr>
+        <w:t>:</w:t>
+      </w:r>
+    </w:p>
+    <w:p>
+      <w:pPr>
+        <w:pStyle w:val="ListParagraph"/>
+        <w:numPr>
+          <w:ilvl w:val="1"/>
+          <w:numId w:val="3"/>
+        </w:numPr>
+        <w:rPr>
+          <w:i/>
+          <w:sz w:val="24"/>
+        </w:rPr>
+      </w:pPr>
+      <w:r>
+        <w:rPr>
+          <w:i/>
+          <w:sz w:val="24"/>
+        </w:rPr>
+        <w:t>Maria needs to visit the blogging website to learn a new recipe.</w:t>
+      </w:r>
+    </w:p>
+    <w:p>
+      <w:pPr>
+        <w:pStyle w:val="ListParagraph"/>
+        <w:numPr>
+          <w:ilvl w:val="1"/>
+          <w:numId w:val="3"/>
+        </w:numPr>
+        <w:rPr>
+          <w:i/>
+          <w:sz w:val="24"/>
+        </w:rPr>
+      </w:pPr>
+      <w:r>
+        <w:rPr>
+          <w:i/>
+          <w:sz w:val="24"/>
+        </w:rPr>
+        <w:t xml:space="preserve">A shortened url </w:t>
+      </w:r>
+      <w:r>
+        <w:rPr>
+          <w:i/>
+          <w:sz w:val="24"/>
+        </w:rPr>
+        <w:t xml:space="preserve">link </w:t>
+      </w:r>
+      <w:r>
+        <w:rPr>
+          <w:i/>
+          <w:sz w:val="24"/>
+        </w:rPr>
+        <w:t>suggests to click on it for more such recipes.</w:t>
+      </w:r>
+    </w:p>
+    <w:p>
+      <w:pPr>
+        <w:pStyle w:val="ListParagraph"/>
+        <w:numPr>
+          <w:ilvl w:val="1"/>
+          <w:numId w:val="3"/>
+        </w:numPr>
+        <w:rPr>
+          <w:i/>
+          <w:sz w:val="24"/>
+        </w:rPr>
+      </w:pPr>
+      <w:r>
+        <w:rPr>
+          <w:i/>
+          <w:sz w:val="24"/>
+        </w:rPr>
+        <w:t>If clicked, fail else success.</w:t>
+      </w:r>
+    </w:p>
+    <w:p>
+      <w:pPr>
+        <w:pStyle w:val="ListParagraph"/>
+        <w:numPr>
+          <w:ilvl w:val="0"/>
+          <w:numId w:val="3"/>
+        </w:numPr>
+        <w:rPr>
+          <w:i/>
+          <w:sz w:val="24"/>
+          <w:u w:val="single"/>
+        </w:rPr>
+      </w:pPr>
+      <w:r>
+        <w:rPr>
+          <w:i/>
+          <w:sz w:val="24"/>
+          <w:u w:val="single"/>
+        </w:rPr>
+        <w:t>Ricky</w:t>
+      </w:r>
+      <w:r>
+        <w:rPr>
+          <w:i/>
+          <w:sz w:val="24"/>
+          <w:u w:val="single"/>
+        </w:rPr>
+        <w:t>:</w:t>
+      </w:r>
+    </w:p>
+    <w:p>
+      <w:pPr>
+        <w:pStyle w:val="ListParagraph"/>
+        <w:numPr>
+          <w:ilvl w:val="1"/>
+          <w:numId w:val="3"/>
+        </w:numPr>
+        <w:rPr>
+          <w:i/>
+          <w:sz w:val="24"/>
+        </w:rPr>
+      </w:pPr>
+      <w:r>
+        <w:rPr>
+          <w:i/>
+          <w:sz w:val="24"/>
+        </w:rPr>
+        <w:t>Ricky plays games.</w:t>
+      </w:r>
+    </w:p>
+    <w:p>
+      <w:pPr>
+        <w:pStyle w:val="ListParagraph"/>
+        <w:numPr>
+          <w:ilvl w:val="1"/>
+          <w:numId w:val="3"/>
+        </w:numPr>
+        <w:rPr>
+          <w:i/>
+          <w:sz w:val="24"/>
+        </w:rPr>
+      </w:pPr>
+      <w:r>
+        <w:rPr>
+          <w:i/>
+          <w:sz w:val="24"/>
+        </w:rPr>
+        <w:t>Layered links are present on the page. (Clickjacking)</w:t>
+      </w:r>
+    </w:p>
+    <w:p>
+      <w:pPr>
+        <w:pStyle w:val="ListParagraph"/>
+        <w:numPr>
+          <w:ilvl w:val="1"/>
+          <w:numId w:val="3"/>
+        </w:numPr>
+        <w:rPr>
+          <w:i/>
+          <w:sz w:val="24"/>
+        </w:rPr>
+      </w:pPr>
+      <w:r>
+        <w:rPr>
+          <w:i/>
+          <w:sz w:val="24"/>
+        </w:rPr>
+        <w:t xml:space="preserve"> If clicked, fail, else game points are added to real score.</w:t>
+      </w:r>
+    </w:p>
+    <w:p>
+      <w:pPr>
+        <w:pStyle w:val="ListParagraph"/>
+        <w:numPr>
+          <w:ilvl w:val="0"/>
+          <w:numId w:val="3"/>
+        </w:numPr>
+        <w:rPr>
+          <w:i/>
+          <w:sz w:val="24"/>
+          <w:u w:val="single"/>
+        </w:rPr>
+      </w:pPr>
+      <w:r>
+        <w:rPr>
+          <w:i/>
+          <w:sz w:val="24"/>
+          <w:u w:val="single"/>
+        </w:rPr>
+        <w:t>Flora:</w:t>
+      </w:r>
+    </w:p>
+    <w:p>
+      <w:pPr>
+        <w:pStyle w:val="ListParagraph"/>
+        <w:numPr>
+          <w:ilvl w:val="1"/>
+          <w:numId w:val="3"/>
+        </w:numPr>
+        <w:rPr>
+          <w:i/>
+          <w:sz w:val="24"/>
+        </w:rPr>
+      </w:pPr>
+      <w:r>
+        <w:rPr>
+          <w:i/>
+          <w:sz w:val="24"/>
+        </w:rPr>
+        <w:t>Receives a mail claiming to offer free download of a desired music file</w:t>
+      </w:r>
+    </w:p>
+    <w:p>
+      <w:pPr>
+        <w:pStyle w:val="ListParagraph"/>
+        <w:numPr>
+          <w:ilvl w:val="1"/>
+          <w:numId w:val="3"/>
+        </w:numPr>
+        <w:rPr>
+          <w:i/>
+          <w:sz w:val="24"/>
+        </w:rPr>
+      </w:pPr>
+      <w:r>
+        <w:rPr>
+          <w:i/>
+          <w:sz w:val="24"/>
+        </w:rPr>
+        <w:t>File name is name.mp3.exe</w:t>
+      </w:r>
+    </w:p>
+    <w:p>
+      <w:pPr>
+        <w:pStyle w:val="ListParagraph"/>
+        <w:numPr>
+          <w:ilvl w:val="1"/>
+          <w:numId w:val="3"/>
+        </w:numPr>
+        <w:rPr>
+          <w:i/>
+          <w:sz w:val="24"/>
+        </w:rPr>
+      </w:pPr>
+      <w:r>
+        <w:rPr>
+          <w:i/>
+          <w:sz w:val="24"/>
+        </w:rPr>
+        <w:t>If wrong name is identified, success</w:t>
+      </w:r>
+    </w:p>
+    <w:p>
+      <w:pPr>
+        <w:pStyle w:val="ListParagraph"/>
+        <w:numPr>
+          <w:ilvl w:val="1"/>
+          <w:numId w:val="3"/>
+        </w:numPr>
+        <w:rPr>
+          <w:i/>
+          <w:sz w:val="24"/>
+        </w:rPr>
+      </w:pPr>
+      <w:r>
+        <w:rPr>
+          <w:i/>
+          <w:sz w:val="24"/>
+        </w:rPr>
+        <w:t>Else fail.</w:t>
+      </w:r>
+    </w:p>
+    <w:p>
+      <w:pPr>
+        <w:pStyle w:val="ListParagraph"/>
+        <w:numPr>
+          <w:ilvl w:val="0"/>
+          <w:numId w:val="3"/>
+        </w:numPr>
+        <w:rPr>
+          <w:i/>
+          <w:sz w:val="24"/>
+          <w:u w:val="single"/>
+        </w:rPr>
+      </w:pPr>
+      <w:r>
+        <w:rPr>
+          <w:i/>
+          <w:sz w:val="24"/>
+          <w:u w:val="single"/>
+        </w:rPr>
+        <w:t>Tony</w:t>
+      </w:r>
+      <w:r>
+        <w:rPr>
+          <w:i/>
+          <w:sz w:val="24"/>
+          <w:u w:val="single"/>
+        </w:rPr>
+        <w:t>:</w:t>
+      </w:r>
+    </w:p>
+    <w:p>
+      <w:pPr>
+        <w:pStyle w:val="ListParagraph"/>
+        <w:numPr>
+          <w:ilvl w:val="1"/>
+          <w:numId w:val="3"/>
+        </w:numPr>
+        <w:rPr>
+          <w:i/>
+          <w:sz w:val="24"/>
+          <w:u w:val="single"/>
+        </w:rPr>
+      </w:pPr>
+      <w:r>
+        <w:rPr>
+          <w:i/>
+          <w:sz w:val="24"/>
+        </w:rPr>
+        <w:t>Needs to go through the past mails and needs to tell the hacker correctly which mails are phishing ones.</w:t>
+      </w:r>
+    </w:p>
+    <w:p>
+      <w:pPr>
+        <w:pStyle w:val="ListParagraph"/>
+        <w:numPr>
+          <w:ilvl w:val="1"/>
+          <w:numId w:val="3"/>
+        </w:numPr>
+        <w:rPr>
+          <w:i/>
+          <w:sz w:val="24"/>
+          <w:u w:val="single"/>
+        </w:rPr>
+      </w:pPr>
+      <w:r>
+        <w:rPr>
+          <w:i/>
+          <w:sz w:val="24"/>
+        </w:rPr>
+        <w:t>Depending on performance, score is adjusted.</w:t>
+      </w:r>
+    </w:p>
+    <w:p>
+      <w:pPr>
+        <w:pStyle w:val="ListParagraph"/>
+        <w:numPr>
+          <w:ilvl w:val="0"/>
+          <w:numId w:val="3"/>
+        </w:numPr>
+        <w:rPr>
+          <w:i/>
+          <w:sz w:val="24"/>
+          <w:u w:val="single"/>
+        </w:rPr>
+      </w:pPr>
+      <w:r>
+        <w:rPr>
+          <w:i/>
+          <w:sz w:val="24"/>
+          <w:u w:val="single"/>
+        </w:rPr>
+        <w:t>Sam</w:t>
+      </w:r>
+      <w:r>
+        <w:rPr>
+          <w:i/>
+          <w:sz w:val="24"/>
+          <w:u w:val="single"/>
+        </w:rPr>
+        <w:t>:</w:t>
+      </w:r>
+    </w:p>
+    <w:p>
+      <w:pPr>
+        <w:pStyle w:val="ListParagraph"/>
+        <w:numPr>
+          <w:ilvl w:val="1"/>
+          <w:numId w:val="3"/>
+        </w:numPr>
+        <w:rPr>
+          <w:i/>
+          <w:sz w:val="24"/>
+        </w:rPr>
+      </w:pPr>
+      <w:r>
+        <w:rPr>
+          <w:i/>
+          <w:sz w:val="24"/>
+        </w:rPr>
+        <w:t>Needs to book an online ticket.</w:t>
+      </w:r>
+    </w:p>
+    <w:p>
+      <w:pPr>
+        <w:pStyle w:val="ListParagraph"/>
+        <w:numPr>
+          <w:ilvl w:val="1"/>
+          <w:numId w:val="3"/>
+        </w:numPr>
+        <w:rPr>
+          <w:i/>
+          <w:sz w:val="24"/>
+        </w:rPr>
+      </w:pPr>
+      <w:r>
+        <w:rPr>
+          <w:i/>
+          <w:sz w:val="24"/>
+        </w:rPr>
+        <w:t>Visits the travel website</w:t>
+      </w:r>
+    </w:p>
+    <w:p>
+      <w:pPr>
+        <w:pStyle w:val="ListParagraph"/>
+        <w:numPr>
+          <w:ilvl w:val="1"/>
+          <w:numId w:val="3"/>
+        </w:numPr>
+        <w:rPr>
+          <w:i/>
+          <w:sz w:val="24"/>
+        </w:rPr>
+      </w:pPr>
+      <w:r>
+        <w:rPr>
+          <w:i/>
+          <w:sz w:val="24"/>
+        </w:rPr>
+        <w:t>At the payment page, It’s asked if credit card details should be saved.</w:t>
+      </w:r>
+    </w:p>
+    <w:p>
+      <w:pPr>
+        <w:pStyle w:val="ListParagraph"/>
+        <w:numPr>
+          <w:ilvl w:val="1"/>
+          <w:numId w:val="3"/>
+        </w:numPr>
+        <w:rPr>
+          <w:i/>
+          <w:sz w:val="24"/>
+        </w:rPr>
+      </w:pPr>
+      <w:r>
+        <w:rPr>
+          <w:i/>
+          <w:sz w:val="24"/>
+        </w:rPr>
+        <w:t>If clicked yes, fail else success.</w:t>
+      </w:r>
+    </w:p>
+    <w:p>
+      <w:pPr>
+        <w:rPr>
+          <w:i/>
+          <w:sz w:val="24"/>
+        </w:rPr>
+      </w:pPr>
+    </w:p>
+    <w:p>
+      <w:pPr>
+        <w:rPr>
+          <w:i/>
+          <w:sz w:val="24"/>
+        </w:rPr>
+      </w:pPr>
+      <w:r>
+        <w:rPr>
+          <w:i/>
+          <w:sz w:val="24"/>
+        </w:rPr>
+        <w:t>*</w:t>
+      </w:r>
+      <w:r>
+        <w:rPr>
+          <w:i/>
+          <w:sz w:val="24"/>
+        </w:rPr>
+        <w:t>Fake page with skip ad option and java plugin required popup that says install now or install later both of which are fake</w:t>
+      </w:r>
+      <w:r>
+        <w:rPr>
+          <w:i/>
+          <w:sz w:val="24"/>
+        </w:rPr>
+        <w:t>.</w:t>
+      </w:r>
+    </w:p>
+    <w:p>
+      <w:pPr>
+        <w:rPr>
+          <w:i/>
+          <w:sz w:val="24"/>
+        </w:rPr>
+      </w:pPr>
+      <w:r>
+        <w:rPr>
+          <w:i/>
+          <w:sz w:val="24"/>
+        </w:rPr>
+        <w:t>* Add actual link in the tooltip</w:t>
+      </w:r>
+      <w:r>
+        <w:rPr>
+          <w:i/>
+          <w:sz w:val="24"/>
+        </w:rPr>
+        <w:t>.</w:t>
+      </w:r>
+    </w:p>
+    <w:p>
+      <w:pPr>
+        <w:rPr>
+          <w:i/>
+          <w:sz w:val="24"/>
+        </w:rPr>
+      </w:pPr>
+    </w:p>
+    <w:p>
+      <w:pPr>
+        <w:rPr>
+          <w:i/>
+          <w:sz w:val="24"/>
+        </w:rPr>
+      </w:pPr>
+    </w:p>
+    <w:p>
+      <w:pPr>
+        <w:rPr>
+          <w:i/>
+          <w:sz w:val="24"/>
+        </w:rPr>
+      </w:pPr>
+    </w:p>
+    <w:p>
+      <w:pPr>
+        <w:rPr>
+          <w:i/>
+          <w:sz w:val="24"/>
+        </w:rPr>
+      </w:pPr>
+    </w:p>
+    <w:p>
+      <w:pPr>
+        <w:rPr>
+          <w:i/>
+          <w:sz w:val="24"/>
+        </w:rPr>
+      </w:pPr>
+    </w:p>
+    <w:p>
+      <w:pPr>
+        <w:jc w:val="center"/>
         <w:rPr>
           <w:b/>
           <w:sz w:val="32"/>
           <w:u w:val="single"/>
         </w:rPr>
+      </w:pPr>
+      <w:r>
+        <w:rPr>
+          <w:b/>
+          <w:sz w:val="32"/>
+          <w:u w:val="single"/>
+        </w:rPr>
         <w:t>The Big List of Attacks</w:t>
       </w:r>
     </w:p>
@@ -4344,6 +4395,7 @@
           <w:i/>
           <w:sz w:val="24"/>
         </w:rPr>
+        <w:lastRenderedPageBreak/>
         <w:t>HTML Injection</w:t>
       </w:r>
     </w:p>
@@ -4431,7 +4483,6 @@
           <w:i/>
           <w:sz w:val="24"/>
         </w:rPr>
-        <w:lastRenderedPageBreak/>
         <w:t>Same username/password for multiple sites</w:t>
       </w:r>
     </w:p>
@@ -5186,6 +5237,7 @@
           <w:i/>
           <w:sz w:val="24"/>
         </w:rPr>
+        <w:lastRenderedPageBreak/>
         <w:t>Trojan</w:t>
       </w:r>
       <w:r>
@@ -5227,7 +5279,16 @@
           <w:i/>
           <w:sz w:val="24"/>
         </w:rPr>
-        <w:t>Inititates worm and viruses.</w:t>
+        <w:t>Inititates</w:t>
+      </w:r>
+      <w:bookmarkStart w:id="0" w:name="_GoBack"/>
+      <w:bookmarkEnd w:id="0"/>
+      <w:r>
+        <w:rPr>
+          <w:i/>
+          <w:sz w:val="24"/>
+        </w:rPr>
+        <w:t xml:space="preserve"> worm and viruses.</w:t>
       </w:r>
     </w:p>
     <w:p>
@@ -5267,7 +5328,6 @@
           <w:i/>
           <w:sz w:val="24"/>
         </w:rPr>
-        <w:lastRenderedPageBreak/>
         <w:t>Use</w:t>
       </w:r>
       <w:r>

</xml_diff>

<commit_message>
15. Added score mechanism.
</commit_message>
<xml_diff>
--- a/STORYLINE.docx
+++ b/STORYLINE.docx
@@ -4216,73 +4216,6 @@
           <w:sz w:val="24"/>
         </w:rPr>
       </w:pPr>
-      <w:r>
-        <w:rPr>
-          <w:i/>
-          <w:sz w:val="24"/>
-        </w:rPr>
-        <w:t>*</w:t>
-      </w:r>
-      <w:r>
-        <w:rPr>
-          <w:i/>
-          <w:sz w:val="24"/>
-        </w:rPr>
-        <w:t>Fake page with skip ad option and java plugin required popup that says install now or install later both of which are fake</w:t>
-      </w:r>
-      <w:r>
-        <w:rPr>
-          <w:i/>
-          <w:sz w:val="24"/>
-        </w:rPr>
-        <w:t>.</w:t>
-      </w:r>
-    </w:p>
-    <w:p>
-      <w:pPr>
-        <w:rPr>
-          <w:i/>
-          <w:sz w:val="24"/>
-        </w:rPr>
-      </w:pPr>
-      <w:r>
-        <w:rPr>
-          <w:i/>
-          <w:sz w:val="24"/>
-        </w:rPr>
-        <w:t>* Add actual link in the tooltip</w:t>
-      </w:r>
-      <w:r>
-        <w:rPr>
-          <w:i/>
-          <w:sz w:val="24"/>
-        </w:rPr>
-        <w:t>.</w:t>
-      </w:r>
-    </w:p>
-    <w:p>
-      <w:pPr>
-        <w:rPr>
-          <w:i/>
-          <w:sz w:val="24"/>
-        </w:rPr>
-      </w:pPr>
-    </w:p>
-    <w:p>
-      <w:pPr>
-        <w:rPr>
-          <w:i/>
-          <w:sz w:val="24"/>
-        </w:rPr>
-      </w:pPr>
-    </w:p>
-    <w:p>
-      <w:pPr>
-        <w:rPr>
-          <w:i/>
-          <w:sz w:val="24"/>
-        </w:rPr>
-      </w:pPr>
     </w:p>
     <w:p>
       <w:pPr>
@@ -4309,12 +4242,83 @@
           <w:u w:val="single"/>
         </w:rPr>
       </w:pPr>
-      <w:r>
+    </w:p>
+    <w:p>
+      <w:pPr>
+        <w:jc w:val="center"/>
         <w:rPr>
           <w:b/>
           <w:sz w:val="32"/>
           <w:u w:val="single"/>
         </w:rPr>
+      </w:pPr>
+    </w:p>
+    <w:p>
+      <w:pPr>
+        <w:jc w:val="center"/>
+        <w:rPr>
+          <w:b/>
+          <w:sz w:val="32"/>
+          <w:u w:val="single"/>
+        </w:rPr>
+      </w:pPr>
+    </w:p>
+    <w:p>
+      <w:pPr>
+        <w:jc w:val="center"/>
+        <w:rPr>
+          <w:b/>
+          <w:sz w:val="32"/>
+          <w:u w:val="single"/>
+        </w:rPr>
+      </w:pPr>
+    </w:p>
+    <w:p>
+      <w:pPr>
+        <w:jc w:val="center"/>
+        <w:rPr>
+          <w:b/>
+          <w:sz w:val="32"/>
+          <w:u w:val="single"/>
+        </w:rPr>
+      </w:pPr>
+    </w:p>
+    <w:p>
+      <w:pPr>
+        <w:jc w:val="center"/>
+        <w:rPr>
+          <w:b/>
+          <w:sz w:val="32"/>
+          <w:u w:val="single"/>
+        </w:rPr>
+      </w:pPr>
+    </w:p>
+    <w:p>
+      <w:pPr>
+        <w:jc w:val="center"/>
+        <w:rPr>
+          <w:b/>
+          <w:sz w:val="32"/>
+          <w:u w:val="single"/>
+        </w:rPr>
+      </w:pPr>
+    </w:p>
+    <w:p>
+      <w:pPr>
+        <w:jc w:val="center"/>
+        <w:rPr>
+          <w:b/>
+          <w:sz w:val="32"/>
+          <w:u w:val="single"/>
+        </w:rPr>
+      </w:pPr>
+      <w:r>
+        <w:rPr>
+          <w:b/>
+          <w:sz w:val="32"/>
+          <w:u w:val="single"/>
+        </w:rPr>
+        <w:lastRenderedPageBreak/>
         <w:t>The Big List of Attacks</w:t>
       </w:r>
     </w:p>
@@ -4395,7 +4399,6 @@
           <w:i/>
           <w:sz w:val="24"/>
         </w:rPr>
-        <w:lastRenderedPageBreak/>
         <w:t>HTML Injection</w:t>
       </w:r>
     </w:p>
@@ -5168,6 +5171,7 @@
           <w:i/>
           <w:sz w:val="24"/>
         </w:rPr>
+        <w:lastRenderedPageBreak/>
         <w:t>Sites claiming to offer free viewership of TV shows offers software which actually help attacker to execute code remotely on the target computer</w:t>
       </w:r>
       <w:r>
@@ -5237,7 +5241,6 @@
           <w:i/>
           <w:sz w:val="24"/>
         </w:rPr>
-        <w:lastRenderedPageBreak/>
         <w:t>Trojan</w:t>
       </w:r>
       <w:r>
@@ -5281,6 +5284,734 @@
         </w:rPr>
         <w:t>Inititates</w:t>
       </w:r>
+      <w:r>
+        <w:rPr>
+          <w:i/>
+          <w:sz w:val="24"/>
+        </w:rPr>
+        <w:t xml:space="preserve"> worm and viruses.</w:t>
+      </w:r>
+    </w:p>
+    <w:p>
+      <w:pPr>
+        <w:pStyle w:val="ListParagraph"/>
+        <w:numPr>
+          <w:ilvl w:val="1"/>
+          <w:numId w:val="4"/>
+        </w:numPr>
+        <w:rPr>
+          <w:i/>
+          <w:sz w:val="24"/>
+        </w:rPr>
+      </w:pPr>
+      <w:r>
+        <w:rPr>
+          <w:i/>
+          <w:sz w:val="24"/>
+        </w:rPr>
+        <w:t>Worm</w:t>
+      </w:r>
+    </w:p>
+    <w:p>
+      <w:pPr>
+        <w:pStyle w:val="ListParagraph"/>
+        <w:numPr>
+          <w:ilvl w:val="2"/>
+          <w:numId w:val="4"/>
+        </w:numPr>
+        <w:rPr>
+          <w:i/>
+          <w:sz w:val="24"/>
+        </w:rPr>
+      </w:pPr>
+      <w:r>
+        <w:rPr>
+          <w:i/>
+          <w:sz w:val="24"/>
+        </w:rPr>
+        <w:t>Use</w:t>
+      </w:r>
+      <w:r>
+        <w:rPr>
+          <w:i/>
+          <w:sz w:val="24"/>
+        </w:rPr>
+        <w:t>s</w:t>
+      </w:r>
+      <w:r>
+        <w:rPr>
+          <w:i/>
+          <w:sz w:val="24"/>
+        </w:rPr>
+        <w:t xml:space="preserve"> network to send copies of themselves to other PC’s</w:t>
+      </w:r>
+    </w:p>
+    <w:p>
+      <w:pPr>
+        <w:pStyle w:val="ListParagraph"/>
+        <w:numPr>
+          <w:ilvl w:val="2"/>
+          <w:numId w:val="4"/>
+        </w:numPr>
+        <w:rPr>
+          <w:i/>
+          <w:sz w:val="24"/>
+        </w:rPr>
+      </w:pPr>
+      <w:r>
+        <w:rPr>
+          <w:i/>
+          <w:sz w:val="24"/>
+        </w:rPr>
+        <w:t>Spread rapidly across network</w:t>
+      </w:r>
+    </w:p>
+    <w:p>
+      <w:pPr>
+        <w:pStyle w:val="ListParagraph"/>
+        <w:numPr>
+          <w:ilvl w:val="2"/>
+          <w:numId w:val="4"/>
+        </w:numPr>
+        <w:rPr>
+          <w:i/>
+          <w:sz w:val="24"/>
+        </w:rPr>
+      </w:pPr>
+      <w:r>
+        <w:rPr>
+          <w:i/>
+          <w:sz w:val="24"/>
+        </w:rPr>
+        <w:t>Transmitted as an email attachment or a Facebook message.</w:t>
+      </w:r>
+    </w:p>
+    <w:p>
+      <w:pPr>
+        <w:pStyle w:val="ListParagraph"/>
+        <w:numPr>
+          <w:ilvl w:val="2"/>
+          <w:numId w:val="4"/>
+        </w:numPr>
+        <w:rPr>
+          <w:i/>
+          <w:sz w:val="24"/>
+        </w:rPr>
+      </w:pPr>
+      <w:r>
+        <w:rPr>
+          <w:i/>
+          <w:sz w:val="24"/>
+        </w:rPr>
+        <w:t>Slows down system</w:t>
+      </w:r>
+      <w:r>
+        <w:rPr>
+          <w:i/>
+          <w:sz w:val="24"/>
+        </w:rPr>
+        <w:t xml:space="preserve"> and internet </w:t>
+      </w:r>
+      <w:r>
+        <w:rPr>
+          <w:i/>
+          <w:sz w:val="24"/>
+        </w:rPr>
+        <w:t xml:space="preserve"> or forces multiples reboots.</w:t>
+      </w:r>
+    </w:p>
+    <w:p>
+      <w:pPr>
+        <w:pStyle w:val="ListParagraph"/>
+        <w:numPr>
+          <w:ilvl w:val="2"/>
+          <w:numId w:val="4"/>
+        </w:numPr>
+        <w:rPr>
+          <w:i/>
+          <w:sz w:val="24"/>
+        </w:rPr>
+      </w:pPr>
+      <w:r>
+        <w:rPr>
+          <w:i/>
+          <w:sz w:val="24"/>
+        </w:rPr>
+        <w:t>Exploits only network vulnerability and can be prevented by using firewall</w:t>
+      </w:r>
+    </w:p>
+    <w:p>
+      <w:pPr>
+        <w:pStyle w:val="ListParagraph"/>
+        <w:numPr>
+          <w:ilvl w:val="1"/>
+          <w:numId w:val="4"/>
+        </w:numPr>
+        <w:rPr>
+          <w:i/>
+          <w:sz w:val="24"/>
+        </w:rPr>
+      </w:pPr>
+      <w:r>
+        <w:rPr>
+          <w:i/>
+          <w:sz w:val="24"/>
+        </w:rPr>
+        <w:t>Scareware</w:t>
+      </w:r>
+    </w:p>
+    <w:p>
+      <w:pPr>
+        <w:pStyle w:val="ListParagraph"/>
+        <w:numPr>
+          <w:ilvl w:val="2"/>
+          <w:numId w:val="4"/>
+        </w:numPr>
+        <w:rPr>
+          <w:i/>
+          <w:sz w:val="24"/>
+        </w:rPr>
+      </w:pPr>
+      <w:r>
+        <w:rPr>
+          <w:i/>
+          <w:sz w:val="24"/>
+        </w:rPr>
+        <w:t xml:space="preserve">Trick user into downloading a fake </w:t>
+      </w:r>
+      <w:r>
+        <w:rPr>
+          <w:i/>
+          <w:sz w:val="24"/>
+        </w:rPr>
+        <w:t>legit</w:t>
+      </w:r>
+      <w:r>
+        <w:rPr>
+          <w:i/>
+          <w:sz w:val="24"/>
+        </w:rPr>
+        <w:t xml:space="preserve"> app which then needs to be upgraded to a licensed version or it’ll hold the system as a hostage blocking everything else.</w:t>
+      </w:r>
+    </w:p>
+    <w:p>
+      <w:pPr>
+        <w:pStyle w:val="ListParagraph"/>
+        <w:numPr>
+          <w:ilvl w:val="1"/>
+          <w:numId w:val="4"/>
+        </w:numPr>
+        <w:rPr>
+          <w:i/>
+          <w:sz w:val="24"/>
+          <w:u w:val="single"/>
+        </w:rPr>
+      </w:pPr>
+      <w:r>
+        <w:rPr>
+          <w:i/>
+          <w:sz w:val="24"/>
+          <w:u w:val="single"/>
+        </w:rPr>
+        <w:t>Adwares</w:t>
+      </w:r>
+    </w:p>
+    <w:p>
+      <w:pPr>
+        <w:pStyle w:val="ListParagraph"/>
+        <w:numPr>
+          <w:ilvl w:val="2"/>
+          <w:numId w:val="4"/>
+        </w:numPr>
+        <w:rPr>
+          <w:i/>
+          <w:sz w:val="24"/>
+        </w:rPr>
+      </w:pPr>
+      <w:r>
+        <w:rPr>
+          <w:i/>
+          <w:sz w:val="24"/>
+        </w:rPr>
+        <w:t>Appealing advertisements redirection through blogging/pornography websites</w:t>
+      </w:r>
+    </w:p>
+    <w:p>
+      <w:pPr>
+        <w:pStyle w:val="ListParagraph"/>
+        <w:numPr>
+          <w:ilvl w:val="2"/>
+          <w:numId w:val="4"/>
+        </w:numPr>
+        <w:rPr>
+          <w:i/>
+          <w:sz w:val="24"/>
+          <w:u w:val="single"/>
+        </w:rPr>
+      </w:pPr>
+      <w:r>
+        <w:rPr>
+          <w:i/>
+          <w:sz w:val="24"/>
+        </w:rPr>
+        <w:t>Sends popups containing ads based on browsing history</w:t>
+      </w:r>
+    </w:p>
+    <w:p>
+      <w:pPr>
+        <w:pStyle w:val="ListParagraph"/>
+        <w:numPr>
+          <w:ilvl w:val="2"/>
+          <w:numId w:val="4"/>
+        </w:numPr>
+        <w:rPr>
+          <w:i/>
+          <w:sz w:val="24"/>
+          <w:u w:val="single"/>
+        </w:rPr>
+      </w:pPr>
+      <w:r>
+        <w:rPr>
+          <w:i/>
+          <w:sz w:val="24"/>
+        </w:rPr>
+        <w:t>May sound harmless but consumes processor power and slows down Internet.</w:t>
+      </w:r>
+    </w:p>
+    <w:p>
+      <w:pPr>
+        <w:pStyle w:val="ListParagraph"/>
+        <w:numPr>
+          <w:ilvl w:val="2"/>
+          <w:numId w:val="4"/>
+        </w:numPr>
+        <w:rPr>
+          <w:i/>
+          <w:sz w:val="24"/>
+        </w:rPr>
+      </w:pPr>
+      <w:r>
+        <w:rPr>
+          <w:i/>
+          <w:sz w:val="24"/>
+        </w:rPr>
+        <w:t>Advertisement Frauds</w:t>
+      </w:r>
+    </w:p>
+    <w:p>
+      <w:pPr>
+        <w:pStyle w:val="ListParagraph"/>
+        <w:numPr>
+          <w:ilvl w:val="1"/>
+          <w:numId w:val="4"/>
+        </w:numPr>
+        <w:rPr>
+          <w:i/>
+          <w:sz w:val="24"/>
+        </w:rPr>
+      </w:pPr>
+      <w:r>
+        <w:rPr>
+          <w:i/>
+          <w:sz w:val="24"/>
+        </w:rPr>
+        <w:t>Ransomwares</w:t>
+      </w:r>
+    </w:p>
+    <w:p>
+      <w:pPr>
+        <w:pStyle w:val="ListParagraph"/>
+        <w:numPr>
+          <w:ilvl w:val="2"/>
+          <w:numId w:val="4"/>
+        </w:numPr>
+        <w:rPr>
+          <w:i/>
+          <w:sz w:val="24"/>
+        </w:rPr>
+      </w:pPr>
+      <w:r>
+        <w:rPr>
+          <w:i/>
+          <w:sz w:val="24"/>
+        </w:rPr>
+        <w:t>Alters system in a ways that blocks normal usage until a ransom is paid.</w:t>
+      </w:r>
+    </w:p>
+    <w:p>
+      <w:pPr>
+        <w:pStyle w:val="ListParagraph"/>
+        <w:numPr>
+          <w:ilvl w:val="1"/>
+          <w:numId w:val="4"/>
+        </w:numPr>
+        <w:rPr>
+          <w:i/>
+          <w:sz w:val="24"/>
+        </w:rPr>
+      </w:pPr>
+      <w:r>
+        <w:rPr>
+          <w:i/>
+          <w:sz w:val="24"/>
+        </w:rPr>
+        <w:t>Botnets</w:t>
+      </w:r>
+    </w:p>
+    <w:p>
+      <w:pPr>
+        <w:pStyle w:val="ListParagraph"/>
+        <w:numPr>
+          <w:ilvl w:val="2"/>
+          <w:numId w:val="4"/>
+        </w:numPr>
+        <w:rPr>
+          <w:i/>
+        </w:rPr>
+      </w:pPr>
+      <w:r>
+        <w:rPr>
+          <w:i/>
+          <w:color w:val="222222"/>
+          <w:sz w:val="24"/>
+          <w:szCs w:val="26"/>
+          <w:shd w:val="clear" w:color="auto" w:fill="FFFFFF"/>
+        </w:rPr>
+        <w:t>Spam delivery from your system</w:t>
+      </w:r>
+    </w:p>
+    <w:p>
+      <w:pPr>
+        <w:pStyle w:val="ListParagraph"/>
+        <w:numPr>
+          <w:ilvl w:val="2"/>
+          <w:numId w:val="4"/>
+        </w:numPr>
+        <w:rPr>
+          <w:i/>
+          <w:sz w:val="24"/>
+        </w:rPr>
+      </w:pPr>
+      <w:r>
+        <w:rPr>
+          <w:i/>
+          <w:sz w:val="24"/>
+        </w:rPr>
+        <w:t>Attacks from your system</w:t>
+      </w:r>
+    </w:p>
+    <w:p>
+      <w:pPr>
+        <w:pStyle w:val="ListParagraph"/>
+        <w:numPr>
+          <w:ilvl w:val="2"/>
+          <w:numId w:val="4"/>
+        </w:numPr>
+        <w:rPr>
+          <w:i/>
+          <w:sz w:val="24"/>
+        </w:rPr>
+      </w:pPr>
+      <w:r>
+        <w:rPr>
+          <w:i/>
+          <w:sz w:val="24"/>
+        </w:rPr>
+        <w:t>Your system becomes proxy</w:t>
+      </w:r>
+    </w:p>
+    <w:p>
+      <w:pPr>
+        <w:pStyle w:val="ListParagraph"/>
+        <w:numPr>
+          <w:ilvl w:val="1"/>
+          <w:numId w:val="4"/>
+        </w:numPr>
+        <w:rPr>
+          <w:i/>
+          <w:sz w:val="24"/>
+        </w:rPr>
+      </w:pPr>
+      <w:r>
+        <w:rPr>
+          <w:i/>
+          <w:sz w:val="24"/>
+        </w:rPr>
+        <w:t>Bo</w:t>
+      </w:r>
+      <w:r>
+        <w:rPr>
+          <w:i/>
+          <w:sz w:val="24"/>
+        </w:rPr>
+        <w:t>o</w:t>
+      </w:r>
+      <w:r>
+        <w:rPr>
+          <w:i/>
+          <w:sz w:val="24"/>
+        </w:rPr>
+        <w:t>tkits/Rootkits</w:t>
+      </w:r>
+    </w:p>
+    <w:p>
+      <w:pPr>
+        <w:pStyle w:val="ListParagraph"/>
+        <w:numPr>
+          <w:ilvl w:val="2"/>
+          <w:numId w:val="4"/>
+        </w:numPr>
+        <w:rPr>
+          <w:i/>
+          <w:sz w:val="24"/>
+        </w:rPr>
+      </w:pPr>
+      <w:r>
+        <w:rPr>
+          <w:i/>
+          <w:sz w:val="24"/>
+        </w:rPr>
+        <w:t>Gains administrator/root access and disguises itself.</w:t>
+      </w:r>
+    </w:p>
+    <w:p>
+      <w:pPr>
+        <w:pStyle w:val="ListParagraph"/>
+        <w:numPr>
+          <w:ilvl w:val="1"/>
+          <w:numId w:val="4"/>
+        </w:numPr>
+        <w:rPr>
+          <w:i/>
+          <w:sz w:val="24"/>
+        </w:rPr>
+      </w:pPr>
+      <w:r>
+        <w:rPr>
+          <w:i/>
+          <w:sz w:val="24"/>
+        </w:rPr>
+        <w:t>Drive-by downloads</w:t>
+      </w:r>
+    </w:p>
+    <w:p>
+      <w:pPr>
+        <w:pStyle w:val="ListParagraph"/>
+        <w:numPr>
+          <w:ilvl w:val="2"/>
+          <w:numId w:val="4"/>
+        </w:numPr>
+        <w:rPr>
+          <w:i/>
+          <w:sz w:val="24"/>
+        </w:rPr>
+      </w:pPr>
+      <w:r>
+        <w:rPr>
+          <w:i/>
+          <w:sz w:val="24"/>
+        </w:rPr>
+        <w:t>Bad web pages exploit weaknesses in browser</w:t>
+      </w:r>
+    </w:p>
+    <w:p>
+      <w:pPr>
+        <w:pStyle w:val="ListParagraph"/>
+        <w:numPr>
+          <w:ilvl w:val="0"/>
+          <w:numId w:val="4"/>
+        </w:numPr>
+        <w:rPr>
+          <w:i/>
+          <w:sz w:val="24"/>
+        </w:rPr>
+      </w:pPr>
+      <w:r>
+        <w:rPr>
+          <w:i/>
+          <w:sz w:val="24"/>
+        </w:rPr>
+        <w:t>Others</w:t>
+      </w:r>
+    </w:p>
+    <w:p>
+      <w:pPr>
+        <w:pStyle w:val="ListParagraph"/>
+        <w:numPr>
+          <w:ilvl w:val="1"/>
+          <w:numId w:val="4"/>
+        </w:numPr>
+        <w:rPr>
+          <w:i/>
+          <w:sz w:val="24"/>
+        </w:rPr>
+      </w:pPr>
+      <w:r>
+        <w:rPr>
+          <w:i/>
+          <w:sz w:val="24"/>
+        </w:rPr>
+        <w:t>Shortened URL’s</w:t>
+      </w:r>
+    </w:p>
+    <w:p>
+      <w:pPr>
+        <w:pStyle w:val="ListParagraph"/>
+        <w:numPr>
+          <w:ilvl w:val="1"/>
+          <w:numId w:val="4"/>
+        </w:numPr>
+        <w:rPr>
+          <w:i/>
+          <w:sz w:val="24"/>
+        </w:rPr>
+      </w:pPr>
+      <w:r>
+        <w:rPr>
+          <w:i/>
+          <w:sz w:val="24"/>
+        </w:rPr>
+        <w:t>Clickjacking</w:t>
+      </w:r>
+    </w:p>
+    <w:p>
+      <w:pPr>
+        <w:pStyle w:val="ListParagraph"/>
+        <w:numPr>
+          <w:ilvl w:val="1"/>
+          <w:numId w:val="4"/>
+        </w:numPr>
+        <w:rPr>
+          <w:i/>
+          <w:sz w:val="24"/>
+        </w:rPr>
+      </w:pPr>
+      <w:r>
+        <w:rPr>
+          <w:i/>
+          <w:sz w:val="24"/>
+        </w:rPr>
+        <w:t>DNS Spoofing</w:t>
+      </w:r>
+    </w:p>
+    <w:p>
+      <w:pPr>
+        <w:pStyle w:val="ListParagraph"/>
+        <w:numPr>
+          <w:ilvl w:val="1"/>
+          <w:numId w:val="4"/>
+        </w:numPr>
+        <w:rPr>
+          <w:i/>
+          <w:sz w:val="24"/>
+        </w:rPr>
+      </w:pPr>
+      <w:r>
+        <w:rPr>
+          <w:i/>
+          <w:sz w:val="24"/>
+        </w:rPr>
+        <w:t>Bank Fraud</w:t>
+      </w:r>
+    </w:p>
+    <w:p>
+      <w:pPr>
+        <w:rPr>
+          <w:i/>
+          <w:sz w:val="24"/>
+        </w:rPr>
+      </w:pPr>
+      <w:r>
+        <w:rPr>
+          <w:i/>
+          <w:sz w:val="24"/>
+        </w:rPr>
+        <w:lastRenderedPageBreak/>
+        <w:t>Edit Chapter 2 Task 5</w:t>
+      </w:r>
+    </w:p>
+    <w:p>
+      <w:pPr>
+        <w:rPr>
+          <w:i/>
+          <w:sz w:val="24"/>
+        </w:rPr>
+      </w:pPr>
+      <w:r>
+        <w:rPr>
+          <w:i/>
+          <w:sz w:val="24"/>
+        </w:rPr>
+        <w:t>Take care of corner cases in the in game games.</w:t>
+      </w:r>
+    </w:p>
+    <w:p>
+      <w:pPr>
+        <w:rPr>
+          <w:i/>
+          <w:sz w:val="24"/>
+        </w:rPr>
+      </w:pPr>
+      <w:r>
+        <w:rPr>
+          <w:i/>
+          <w:sz w:val="24"/>
+        </w:rPr>
+        <w:t>Implement Chapter 3 Task 2 and Chapter 3 Task 3</w:t>
+      </w:r>
+    </w:p>
+    <w:p>
+      <w:pPr>
+        <w:rPr>
+          <w:i/>
+          <w:sz w:val="24"/>
+        </w:rPr>
+      </w:pPr>
+      <w:r>
+        <w:rPr>
+          <w:i/>
+          <w:sz w:val="24"/>
+        </w:rPr>
+        <w:t>Enter instructions about the gameplay.</w:t>
+      </w:r>
+    </w:p>
+    <w:p>
+      <w:pPr>
+        <w:rPr>
+          <w:i/>
+          <w:sz w:val="24"/>
+        </w:rPr>
+      </w:pPr>
+      <w:r>
+        <w:rPr>
+          <w:i/>
+          <w:sz w:val="24"/>
+        </w:rPr>
+        <w:t>Integrate facebook and google oauth</w:t>
+      </w:r>
+    </w:p>
+    <w:p>
+      <w:pPr>
+        <w:rPr>
+          <w:i/>
+          <w:sz w:val="24"/>
+        </w:rPr>
+      </w:pPr>
+      <w:r>
+        <w:rPr>
+          <w:i/>
+          <w:sz w:val="24"/>
+        </w:rPr>
+        <w:t>Fake page with skip ad option and java plugin required popup that says install now or install later both of which are fake.</w:t>
+      </w:r>
+    </w:p>
+    <w:p>
+      <w:pPr>
+        <w:rPr>
+          <w:i/>
+          <w:sz w:val="24"/>
+        </w:rPr>
+      </w:pPr>
       <w:bookmarkStart w:id="0" w:name="_GoBack"/>
       <w:bookmarkEnd w:id="0"/>
       <w:r>
@@ -5288,630 +6019,16 @@
           <w:i/>
           <w:sz w:val="24"/>
         </w:rPr>
-        <w:t xml:space="preserve"> worm and viruses.</w:t>
-      </w:r>
-    </w:p>
-    <w:p>
-      <w:pPr>
-        <w:pStyle w:val="ListParagraph"/>
-        <w:numPr>
-          <w:ilvl w:val="1"/>
-          <w:numId w:val="4"/>
-        </w:numPr>
-        <w:rPr>
-          <w:i/>
-          <w:sz w:val="24"/>
-        </w:rPr>
-      </w:pPr>
-      <w:r>
-        <w:rPr>
-          <w:i/>
-          <w:sz w:val="24"/>
-        </w:rPr>
-        <w:t>Worm</w:t>
-      </w:r>
-    </w:p>
-    <w:p>
-      <w:pPr>
-        <w:pStyle w:val="ListParagraph"/>
-        <w:numPr>
-          <w:ilvl w:val="2"/>
-          <w:numId w:val="4"/>
-        </w:numPr>
-        <w:rPr>
-          <w:i/>
-          <w:sz w:val="24"/>
-        </w:rPr>
-      </w:pPr>
-      <w:r>
-        <w:rPr>
-          <w:i/>
-          <w:sz w:val="24"/>
-        </w:rPr>
-        <w:t>Use</w:t>
-      </w:r>
-      <w:r>
-        <w:rPr>
-          <w:i/>
-          <w:sz w:val="24"/>
-        </w:rPr>
-        <w:t>s</w:t>
-      </w:r>
-      <w:r>
-        <w:rPr>
-          <w:i/>
-          <w:sz w:val="24"/>
-        </w:rPr>
-        <w:t xml:space="preserve"> network to send copies of themselves to other PC’s</w:t>
-      </w:r>
-    </w:p>
-    <w:p>
-      <w:pPr>
-        <w:pStyle w:val="ListParagraph"/>
-        <w:numPr>
-          <w:ilvl w:val="2"/>
-          <w:numId w:val="4"/>
-        </w:numPr>
-        <w:rPr>
-          <w:i/>
-          <w:sz w:val="24"/>
-        </w:rPr>
-      </w:pPr>
-      <w:r>
-        <w:rPr>
-          <w:i/>
-          <w:sz w:val="24"/>
-        </w:rPr>
-        <w:t>Spread rapidly across network</w:t>
-      </w:r>
-    </w:p>
-    <w:p>
-      <w:pPr>
-        <w:pStyle w:val="ListParagraph"/>
-        <w:numPr>
-          <w:ilvl w:val="2"/>
-          <w:numId w:val="4"/>
-        </w:numPr>
-        <w:rPr>
-          <w:i/>
-          <w:sz w:val="24"/>
-        </w:rPr>
-      </w:pPr>
-      <w:r>
-        <w:rPr>
-          <w:i/>
-          <w:sz w:val="24"/>
-        </w:rPr>
-        <w:t>Transmitted as an email attachment or a Facebook message.</w:t>
-      </w:r>
-    </w:p>
-    <w:p>
-      <w:pPr>
-        <w:pStyle w:val="ListParagraph"/>
-        <w:numPr>
-          <w:ilvl w:val="2"/>
-          <w:numId w:val="4"/>
-        </w:numPr>
-        <w:rPr>
-          <w:i/>
-          <w:sz w:val="24"/>
-        </w:rPr>
-      </w:pPr>
-      <w:r>
-        <w:rPr>
-          <w:i/>
-          <w:sz w:val="24"/>
-        </w:rPr>
-        <w:t>Slows down system</w:t>
-      </w:r>
-      <w:r>
-        <w:rPr>
-          <w:i/>
-          <w:sz w:val="24"/>
-        </w:rPr>
-        <w:t xml:space="preserve"> and internet </w:t>
-      </w:r>
-      <w:r>
-        <w:rPr>
-          <w:i/>
-          <w:sz w:val="24"/>
-        </w:rPr>
-        <w:t xml:space="preserve"> or forces multiples reboots.</w:t>
-      </w:r>
-    </w:p>
-    <w:p>
-      <w:pPr>
-        <w:pStyle w:val="ListParagraph"/>
-        <w:numPr>
-          <w:ilvl w:val="2"/>
-          <w:numId w:val="4"/>
-        </w:numPr>
-        <w:rPr>
-          <w:i/>
-          <w:sz w:val="24"/>
-        </w:rPr>
-      </w:pPr>
-      <w:r>
-        <w:rPr>
-          <w:i/>
-          <w:sz w:val="24"/>
-        </w:rPr>
-        <w:t>Exploits only network vulnerability and can be prevented by using firewall</w:t>
-      </w:r>
-    </w:p>
-    <w:p>
-      <w:pPr>
-        <w:pStyle w:val="ListParagraph"/>
-        <w:numPr>
-          <w:ilvl w:val="1"/>
-          <w:numId w:val="4"/>
-        </w:numPr>
-        <w:rPr>
-          <w:i/>
-          <w:sz w:val="24"/>
-        </w:rPr>
-      </w:pPr>
-      <w:r>
-        <w:rPr>
-          <w:i/>
-          <w:sz w:val="24"/>
-        </w:rPr>
-        <w:t>Scareware</w:t>
-      </w:r>
-    </w:p>
-    <w:p>
-      <w:pPr>
-        <w:pStyle w:val="ListParagraph"/>
-        <w:numPr>
-          <w:ilvl w:val="2"/>
-          <w:numId w:val="4"/>
-        </w:numPr>
-        <w:rPr>
-          <w:i/>
-          <w:sz w:val="24"/>
-        </w:rPr>
-      </w:pPr>
-      <w:r>
-        <w:rPr>
-          <w:i/>
-          <w:sz w:val="24"/>
-        </w:rPr>
-        <w:t xml:space="preserve">Trick user into downloading a fake </w:t>
-      </w:r>
-      <w:r>
-        <w:rPr>
-          <w:i/>
-          <w:sz w:val="24"/>
-        </w:rPr>
-        <w:t>legit</w:t>
-      </w:r>
-      <w:r>
-        <w:rPr>
-          <w:i/>
-          <w:sz w:val="24"/>
-        </w:rPr>
-        <w:t xml:space="preserve"> app which then needs to be upgraded to a licensed version or it’ll hold the system as a hostage blocking everything else.</w:t>
-      </w:r>
-    </w:p>
-    <w:p>
-      <w:pPr>
-        <w:pStyle w:val="ListParagraph"/>
-        <w:numPr>
-          <w:ilvl w:val="1"/>
-          <w:numId w:val="4"/>
-        </w:numPr>
-        <w:rPr>
-          <w:i/>
-          <w:sz w:val="24"/>
-          <w:u w:val="single"/>
-        </w:rPr>
-      </w:pPr>
-      <w:r>
-        <w:rPr>
-          <w:i/>
-          <w:sz w:val="24"/>
-          <w:u w:val="single"/>
-        </w:rPr>
-        <w:t>Adwares</w:t>
-      </w:r>
-    </w:p>
-    <w:p>
-      <w:pPr>
-        <w:pStyle w:val="ListParagraph"/>
-        <w:numPr>
-          <w:ilvl w:val="2"/>
-          <w:numId w:val="4"/>
-        </w:numPr>
-        <w:rPr>
-          <w:i/>
-          <w:sz w:val="24"/>
-        </w:rPr>
-      </w:pPr>
-      <w:r>
-        <w:rPr>
-          <w:i/>
-          <w:sz w:val="24"/>
-        </w:rPr>
-        <w:t>Appealing advertisements redirection through blogging/pornography websites</w:t>
-      </w:r>
-    </w:p>
-    <w:p>
-      <w:pPr>
-        <w:pStyle w:val="ListParagraph"/>
-        <w:numPr>
-          <w:ilvl w:val="2"/>
-          <w:numId w:val="4"/>
-        </w:numPr>
-        <w:rPr>
-          <w:i/>
-          <w:sz w:val="24"/>
-          <w:u w:val="single"/>
-        </w:rPr>
-      </w:pPr>
-      <w:r>
-        <w:rPr>
-          <w:i/>
-          <w:sz w:val="24"/>
-        </w:rPr>
-        <w:t>Sends popups containing ads based on browsing history</w:t>
-      </w:r>
-    </w:p>
-    <w:p>
-      <w:pPr>
-        <w:pStyle w:val="ListParagraph"/>
-        <w:numPr>
-          <w:ilvl w:val="2"/>
-          <w:numId w:val="4"/>
-        </w:numPr>
-        <w:rPr>
-          <w:i/>
-          <w:sz w:val="24"/>
-          <w:u w:val="single"/>
-        </w:rPr>
-      </w:pPr>
-      <w:r>
-        <w:rPr>
-          <w:i/>
-          <w:sz w:val="24"/>
-        </w:rPr>
-        <w:t>May sound harmless but consumes processor power and slows down Internet.</w:t>
-      </w:r>
-    </w:p>
-    <w:p>
-      <w:pPr>
-        <w:pStyle w:val="ListParagraph"/>
-        <w:numPr>
-          <w:ilvl w:val="2"/>
-          <w:numId w:val="4"/>
-        </w:numPr>
-        <w:rPr>
-          <w:i/>
-          <w:sz w:val="24"/>
-        </w:rPr>
-      </w:pPr>
-      <w:r>
-        <w:rPr>
-          <w:i/>
-          <w:sz w:val="24"/>
-        </w:rPr>
-        <w:t>Advertisement Frauds</w:t>
-      </w:r>
-    </w:p>
-    <w:p>
-      <w:pPr>
-        <w:pStyle w:val="ListParagraph"/>
-        <w:numPr>
-          <w:ilvl w:val="1"/>
-          <w:numId w:val="4"/>
-        </w:numPr>
-        <w:rPr>
-          <w:i/>
-          <w:sz w:val="24"/>
-        </w:rPr>
-      </w:pPr>
-      <w:r>
-        <w:rPr>
-          <w:i/>
-          <w:sz w:val="24"/>
-        </w:rPr>
-        <w:t>Ransomwares</w:t>
-      </w:r>
-    </w:p>
-    <w:p>
-      <w:pPr>
-        <w:pStyle w:val="ListParagraph"/>
-        <w:numPr>
-          <w:ilvl w:val="2"/>
-          <w:numId w:val="4"/>
-        </w:numPr>
-        <w:rPr>
-          <w:i/>
-          <w:sz w:val="24"/>
-        </w:rPr>
-      </w:pPr>
-      <w:r>
-        <w:rPr>
-          <w:i/>
-          <w:sz w:val="24"/>
-        </w:rPr>
-        <w:t>Alters system in a ways that blocks normal usage until a ransom is paid.</w:t>
-      </w:r>
-    </w:p>
-    <w:p>
-      <w:pPr>
-        <w:pStyle w:val="ListParagraph"/>
-        <w:numPr>
-          <w:ilvl w:val="1"/>
-          <w:numId w:val="4"/>
-        </w:numPr>
-        <w:rPr>
-          <w:i/>
-          <w:sz w:val="24"/>
-        </w:rPr>
-      </w:pPr>
-      <w:r>
-        <w:rPr>
-          <w:i/>
-          <w:sz w:val="24"/>
-        </w:rPr>
-        <w:t>Botnets</w:t>
-      </w:r>
-    </w:p>
-    <w:p>
-      <w:pPr>
-        <w:pStyle w:val="ListParagraph"/>
-        <w:numPr>
-          <w:ilvl w:val="2"/>
-          <w:numId w:val="4"/>
-        </w:numPr>
-        <w:rPr>
-          <w:i/>
-        </w:rPr>
-      </w:pPr>
-      <w:r>
-        <w:rPr>
-          <w:i/>
-          <w:color w:val="222222"/>
-          <w:sz w:val="24"/>
-          <w:szCs w:val="26"/>
-          <w:shd w:val="clear" w:color="auto" w:fill="FFFFFF"/>
-        </w:rPr>
-        <w:t>Spam delivery from your system</w:t>
-      </w:r>
-    </w:p>
-    <w:p>
-      <w:pPr>
-        <w:pStyle w:val="ListParagraph"/>
-        <w:numPr>
-          <w:ilvl w:val="2"/>
-          <w:numId w:val="4"/>
-        </w:numPr>
-        <w:rPr>
-          <w:i/>
-          <w:sz w:val="24"/>
-        </w:rPr>
-      </w:pPr>
-      <w:r>
-        <w:rPr>
-          <w:i/>
-          <w:sz w:val="24"/>
-        </w:rPr>
-        <w:t>Attacks from your system</w:t>
-      </w:r>
-    </w:p>
-    <w:p>
-      <w:pPr>
-        <w:pStyle w:val="ListParagraph"/>
-        <w:numPr>
-          <w:ilvl w:val="2"/>
-          <w:numId w:val="4"/>
-        </w:numPr>
-        <w:rPr>
-          <w:i/>
-          <w:sz w:val="24"/>
-        </w:rPr>
-      </w:pPr>
-      <w:r>
-        <w:rPr>
-          <w:i/>
-          <w:sz w:val="24"/>
-        </w:rPr>
-        <w:t>Your system becomes proxy</w:t>
-      </w:r>
-    </w:p>
-    <w:p>
-      <w:pPr>
-        <w:pStyle w:val="ListParagraph"/>
-        <w:numPr>
-          <w:ilvl w:val="1"/>
-          <w:numId w:val="4"/>
-        </w:numPr>
-        <w:rPr>
-          <w:i/>
-          <w:sz w:val="24"/>
-        </w:rPr>
-      </w:pPr>
-      <w:r>
-        <w:rPr>
-          <w:i/>
-          <w:sz w:val="24"/>
-        </w:rPr>
-        <w:t>Bo</w:t>
-      </w:r>
-      <w:r>
-        <w:rPr>
-          <w:i/>
-          <w:sz w:val="24"/>
-        </w:rPr>
-        <w:t>o</w:t>
-      </w:r>
-      <w:r>
-        <w:rPr>
-          <w:i/>
-          <w:sz w:val="24"/>
-        </w:rPr>
-        <w:t>tkits/Rootkits</w:t>
-      </w:r>
-    </w:p>
-    <w:p>
-      <w:pPr>
-        <w:pStyle w:val="ListParagraph"/>
-        <w:numPr>
-          <w:ilvl w:val="2"/>
-          <w:numId w:val="4"/>
-        </w:numPr>
-        <w:rPr>
-          <w:i/>
-          <w:sz w:val="24"/>
-        </w:rPr>
-      </w:pPr>
-      <w:r>
-        <w:rPr>
-          <w:i/>
-          <w:sz w:val="24"/>
-        </w:rPr>
-        <w:t>Gains administrator/root access and disguises itself.</w:t>
-      </w:r>
-    </w:p>
-    <w:p>
-      <w:pPr>
-        <w:pStyle w:val="ListParagraph"/>
-        <w:numPr>
-          <w:ilvl w:val="1"/>
-          <w:numId w:val="4"/>
-        </w:numPr>
-        <w:rPr>
-          <w:i/>
-          <w:sz w:val="24"/>
-        </w:rPr>
-      </w:pPr>
-      <w:r>
-        <w:rPr>
-          <w:i/>
-          <w:sz w:val="24"/>
-        </w:rPr>
-        <w:t>Drive-by downloads</w:t>
-      </w:r>
-    </w:p>
-    <w:p>
-      <w:pPr>
-        <w:pStyle w:val="ListParagraph"/>
-        <w:numPr>
-          <w:ilvl w:val="2"/>
-          <w:numId w:val="4"/>
-        </w:numPr>
-        <w:rPr>
-          <w:i/>
-          <w:sz w:val="24"/>
-        </w:rPr>
-      </w:pPr>
-      <w:r>
-        <w:rPr>
-          <w:i/>
-          <w:sz w:val="24"/>
-        </w:rPr>
-        <w:t>Bad web pages exploit weaknesses in browser</w:t>
-      </w:r>
-    </w:p>
-    <w:p>
-      <w:pPr>
-        <w:pStyle w:val="ListParagraph"/>
-        <w:numPr>
-          <w:ilvl w:val="0"/>
-          <w:numId w:val="4"/>
-        </w:numPr>
-        <w:rPr>
-          <w:i/>
-          <w:sz w:val="24"/>
-        </w:rPr>
-      </w:pPr>
-      <w:r>
-        <w:rPr>
-          <w:i/>
-          <w:sz w:val="24"/>
-        </w:rPr>
-        <w:t>Others</w:t>
-      </w:r>
-    </w:p>
-    <w:p>
-      <w:pPr>
-        <w:pStyle w:val="ListParagraph"/>
-        <w:numPr>
-          <w:ilvl w:val="1"/>
-          <w:numId w:val="4"/>
-        </w:numPr>
-        <w:rPr>
-          <w:i/>
-          <w:sz w:val="24"/>
-        </w:rPr>
-      </w:pPr>
-      <w:r>
-        <w:rPr>
-          <w:i/>
-          <w:sz w:val="24"/>
-        </w:rPr>
-        <w:t>Shortened URL’s</w:t>
-      </w:r>
-    </w:p>
-    <w:p>
-      <w:pPr>
-        <w:pStyle w:val="ListParagraph"/>
-        <w:numPr>
-          <w:ilvl w:val="1"/>
-          <w:numId w:val="4"/>
-        </w:numPr>
-        <w:rPr>
-          <w:i/>
-          <w:sz w:val="24"/>
-        </w:rPr>
-      </w:pPr>
-      <w:r>
-        <w:rPr>
-          <w:i/>
-          <w:sz w:val="24"/>
-        </w:rPr>
-        <w:t>Clickjacking</w:t>
-      </w:r>
-    </w:p>
-    <w:p>
-      <w:pPr>
-        <w:pStyle w:val="ListParagraph"/>
-        <w:numPr>
-          <w:ilvl w:val="1"/>
-          <w:numId w:val="4"/>
-        </w:numPr>
-        <w:rPr>
-          <w:i/>
-          <w:sz w:val="24"/>
-        </w:rPr>
-      </w:pPr>
-      <w:r>
-        <w:rPr>
-          <w:i/>
-          <w:sz w:val="24"/>
-        </w:rPr>
-        <w:t>DNS Spoofing</w:t>
-      </w:r>
-    </w:p>
-    <w:p>
-      <w:pPr>
-        <w:pStyle w:val="ListParagraph"/>
-        <w:numPr>
-          <w:ilvl w:val="1"/>
-          <w:numId w:val="4"/>
-        </w:numPr>
-        <w:rPr>
-          <w:i/>
-          <w:sz w:val="24"/>
-        </w:rPr>
-      </w:pPr>
-      <w:r>
-        <w:rPr>
-          <w:i/>
-          <w:sz w:val="24"/>
-        </w:rPr>
-        <w:t>Bank Fraud</w:t>
-      </w:r>
+        <w:t>Add actual link in the tooltip.</w:t>
+      </w:r>
+    </w:p>
+    <w:p>
+      <w:pPr>
+        <w:rPr>
+          <w:i/>
+          <w:sz w:val="24"/>
+        </w:rPr>
+      </w:pPr>
     </w:p>
     <w:sectPr>
       <w:pgSz w:w="12240" w:h="15840"/>

</xml_diff>

<commit_message>
16. Added Task 3.3
</commit_message>
<xml_diff>
--- a/STORYLINE.docx
+++ b/STORYLINE.docx
@@ -5957,7 +5957,7 @@
           <w:i/>
           <w:sz w:val="24"/>
         </w:rPr>
-        <w:t>Implement Chapter 3 Task 2 and Chapter 3 Task 3</w:t>
+        <w:t xml:space="preserve">Implement Chapter 3 Task 2 </w:t>
       </w:r>
     </w:p>
     <w:p>
@@ -6012,15 +6012,60 @@
           <w:sz w:val="24"/>
         </w:rPr>
       </w:pPr>
+      <w:r>
+        <w:rPr>
+          <w:i/>
+          <w:sz w:val="24"/>
+        </w:rPr>
+        <w:t>Add actual link in the tooltip.</w:t>
+      </w:r>
+    </w:p>
+    <w:p>
+      <w:pPr>
+        <w:rPr>
+          <w:i/>
+          <w:sz w:val="24"/>
+        </w:rPr>
+      </w:pPr>
+      <w:r>
+        <w:rPr>
+          <w:i/>
+          <w:sz w:val="24"/>
+        </w:rPr>
+        <w:t>Fix the tictactoe game</w:t>
+      </w:r>
+    </w:p>
+    <w:p>
+      <w:pPr>
+        <w:rPr>
+          <w:i/>
+          <w:sz w:val="24"/>
+        </w:rPr>
+      </w:pPr>
+      <w:r>
+        <w:rPr>
+          <w:i/>
+          <w:sz w:val="24"/>
+        </w:rPr>
+        <w:t>Change the error url messages</w:t>
+      </w:r>
+    </w:p>
+    <w:p>
+      <w:pPr>
+        <w:rPr>
+          <w:i/>
+          <w:sz w:val="24"/>
+        </w:rPr>
+      </w:pPr>
+      <w:r>
+        <w:rPr>
+          <w:i/>
+          <w:sz w:val="24"/>
+        </w:rPr>
+        <w:t>Write the introduction about the game for advertisement.</w:t>
+      </w:r>
       <w:bookmarkStart w:id="0" w:name="_GoBack"/>
       <w:bookmarkEnd w:id="0"/>
-      <w:r>
-        <w:rPr>
-          <w:i/>
-          <w:sz w:val="24"/>
-        </w:rPr>
-        <w:t>Add actual link in the tooltip.</w:t>
-      </w:r>
     </w:p>
     <w:p>
       <w:pPr>

</xml_diff>

<commit_message>
17. Added few more features.
</commit_message>
<xml_diff>
--- a/STORYLINE.docx
+++ b/STORYLINE.docx
@@ -2619,7 +2619,21 @@
           <w:i/>
           <w:sz w:val="24"/>
         </w:rPr>
-        <w:t xml:space="preserve">(The player is free to roam around and can enter into any room. Other players can be artificially engineered to commit to some movements/tasks. Whenever he’ll approach a person, there’ll be dialogues with movement still being available. On the other hand, whenever he’ll enter into a room with a device(computer/mobile), the movement will be blocked as it’ll be a part of the story and the dialogues will take place after which </w:t>
+        <w:t>(The player is free to roam around and can enter into any room. Other players can be artificially engineered to commit to some movements/tasks. Whenever he’ll approach a person, there’ll be dialogues with movement still being available. On the other hand, whenever he’ll enter into a room with a device</w:t>
+      </w:r>
+      <w:r>
+        <w:rPr>
+          <w:i/>
+          <w:sz w:val="24"/>
+        </w:rPr>
+        <w:t xml:space="preserve"> </w:t>
+      </w:r>
+      <w:r>
+        <w:rPr>
+          <w:i/>
+          <w:sz w:val="24"/>
+        </w:rPr>
+        <w:t xml:space="preserve">(computer/mobile), the movement will be blocked as it’ll be a part of the story and the dialogues will take place after which </w:t>
       </w:r>
       <w:r>
         <w:rPr>
@@ -2658,7 +2672,21 @@
           <w:i/>
           <w:sz w:val="24"/>
         </w:rPr>
-        <w:t>As of the moment, w</w:t>
+        <w:t>As of th</w:t>
+      </w:r>
+      <w:r>
+        <w:rPr>
+          <w:i/>
+          <w:sz w:val="24"/>
+        </w:rPr>
+        <w:t>is</w:t>
+      </w:r>
+      <w:r>
+        <w:rPr>
+          <w:i/>
+          <w:sz w:val="24"/>
+        </w:rPr>
+        <w:t xml:space="preserve"> moment, w</w:t>
       </w:r>
       <w:r>
         <w:rPr>
@@ -4029,22 +4057,19 @@
         <w:rPr>
           <w:i/>
           <w:sz w:val="24"/>
-          <w:u w:val="single"/>
-        </w:rPr>
-      </w:pPr>
-      <w:r>
-        <w:rPr>
-          <w:i/>
-          <w:sz w:val="24"/>
-          <w:u w:val="single"/>
-        </w:rPr>
-        <w:t>Tony</w:t>
-      </w:r>
-      <w:r>
-        <w:rPr>
-          <w:i/>
-          <w:sz w:val="24"/>
-          <w:u w:val="single"/>
+        </w:rPr>
+      </w:pPr>
+      <w:r>
+        <w:rPr>
+          <w:i/>
+          <w:sz w:val="24"/>
+        </w:rPr>
+        <w:t>Player</w:t>
+      </w:r>
+      <w:r>
+        <w:rPr>
+          <w:i/>
+          <w:sz w:val="24"/>
         </w:rPr>
         <w:t>:</w:t>
       </w:r>
@@ -4059,15 +4084,14 @@
         <w:rPr>
           <w:i/>
           <w:sz w:val="24"/>
-          <w:u w:val="single"/>
-        </w:rPr>
-      </w:pPr>
-      <w:r>
-        <w:rPr>
-          <w:i/>
-          <w:sz w:val="24"/>
-        </w:rPr>
-        <w:t>Needs to go through the past mails and needs to tell the hacker correctly which mails are phishing ones.</w:t>
+        </w:rPr>
+      </w:pPr>
+      <w:r>
+        <w:rPr>
+          <w:i/>
+          <w:sz w:val="24"/>
+        </w:rPr>
+        <w:t>S</w:t>
       </w:r>
     </w:p>
     <w:p>
@@ -4080,15 +4104,34 @@
         <w:rPr>
           <w:i/>
           <w:sz w:val="24"/>
-          <w:u w:val="single"/>
-        </w:rPr>
-      </w:pPr>
-      <w:r>
-        <w:rPr>
-          <w:i/>
-          <w:sz w:val="24"/>
-        </w:rPr>
-        <w:t>Depending on performance, score is adjusted.</w:t>
+        </w:rPr>
+      </w:pPr>
+      <w:r>
+        <w:rPr>
+          <w:i/>
+          <w:sz w:val="24"/>
+        </w:rPr>
+        <w:t>Q</w:t>
+      </w:r>
+    </w:p>
+    <w:p>
+      <w:pPr>
+        <w:pStyle w:val="ListParagraph"/>
+        <w:numPr>
+          <w:ilvl w:val="1"/>
+          <w:numId w:val="3"/>
+        </w:numPr>
+        <w:rPr>
+          <w:i/>
+          <w:sz w:val="24"/>
+        </w:rPr>
+      </w:pPr>
+      <w:r>
+        <w:rPr>
+          <w:i/>
+          <w:sz w:val="24"/>
+        </w:rPr>
+        <w:t>X</w:t>
       </w:r>
     </w:p>
     <w:p>
@@ -4178,36 +4221,8 @@
           <w:i/>
           <w:sz w:val="24"/>
         </w:rPr>
-        <w:t>At the payment page, It’s asked if credit card details should be saved.</w:t>
-      </w:r>
-    </w:p>
-    <w:p>
-      <w:pPr>
-        <w:pStyle w:val="ListParagraph"/>
-        <w:numPr>
-          <w:ilvl w:val="1"/>
-          <w:numId w:val="3"/>
-        </w:numPr>
-        <w:rPr>
-          <w:i/>
-          <w:sz w:val="24"/>
-        </w:rPr>
-      </w:pPr>
-      <w:r>
-        <w:rPr>
-          <w:i/>
-          <w:sz w:val="24"/>
-        </w:rPr>
-        <w:t>If clicked yes, fail else success.</w:t>
-      </w:r>
-    </w:p>
-    <w:p>
-      <w:pPr>
-        <w:rPr>
-          <w:i/>
-          <w:sz w:val="24"/>
-        </w:rPr>
-      </w:pPr>
+        <w:t>Something related to transactions</w:t>
+      </w:r>
     </w:p>
     <w:p>
       <w:pPr>
@@ -4312,12 +4327,22 @@
           <w:u w:val="single"/>
         </w:rPr>
       </w:pPr>
-      <w:r>
+    </w:p>
+    <w:p>
+      <w:pPr>
+        <w:jc w:val="center"/>
         <w:rPr>
           <w:b/>
           <w:sz w:val="32"/>
           <w:u w:val="single"/>
         </w:rPr>
+      </w:pPr>
+      <w:r>
+        <w:rPr>
+          <w:b/>
+          <w:sz w:val="32"/>
+          <w:u w:val="single"/>
+        </w:rPr>
         <w:lastRenderedPageBreak/>
         <w:t>The Big List of Attacks</w:t>
       </w:r>
@@ -5957,51 +5982,6 @@
           <w:i/>
           <w:sz w:val="24"/>
         </w:rPr>
-        <w:t xml:space="preserve">Implement Chapter 3 Task 2 </w:t>
-      </w:r>
-    </w:p>
-    <w:p>
-      <w:pPr>
-        <w:rPr>
-          <w:i/>
-          <w:sz w:val="24"/>
-        </w:rPr>
-      </w:pPr>
-      <w:r>
-        <w:rPr>
-          <w:i/>
-          <w:sz w:val="24"/>
-        </w:rPr>
-        <w:t>Enter instructions about the gameplay.</w:t>
-      </w:r>
-    </w:p>
-    <w:p>
-      <w:pPr>
-        <w:rPr>
-          <w:i/>
-          <w:sz w:val="24"/>
-        </w:rPr>
-      </w:pPr>
-      <w:r>
-        <w:rPr>
-          <w:i/>
-          <w:sz w:val="24"/>
-        </w:rPr>
-        <w:t>Integrate facebook and google oauth</w:t>
-      </w:r>
-    </w:p>
-    <w:p>
-      <w:pPr>
-        <w:rPr>
-          <w:i/>
-          <w:sz w:val="24"/>
-        </w:rPr>
-      </w:pPr>
-      <w:r>
-        <w:rPr>
-          <w:i/>
-          <w:sz w:val="24"/>
-        </w:rPr>
         <w:t>Fake page with skip ad option and java plugin required popup that says install now or install later both of which are fake.</w:t>
       </w:r>
     </w:p>
@@ -6047,33 +6027,10 @@
           <w:i/>
           <w:sz w:val="24"/>
         </w:rPr>
-        <w:t>Change the error url messages</w:t>
-      </w:r>
-    </w:p>
-    <w:p>
-      <w:pPr>
-        <w:rPr>
-          <w:i/>
-          <w:sz w:val="24"/>
-        </w:rPr>
-      </w:pPr>
-      <w:r>
-        <w:rPr>
-          <w:i/>
-          <w:sz w:val="24"/>
-        </w:rPr>
-        <w:t>Write the introduction about the game for advertisement.</w:t>
+        <w:t>Fix chatbot app</w:t>
       </w:r>
       <w:bookmarkStart w:id="0" w:name="_GoBack"/>
       <w:bookmarkEnd w:id="0"/>
-    </w:p>
-    <w:p>
-      <w:pPr>
-        <w:rPr>
-          <w:i/>
-          <w:sz w:val="24"/>
-        </w:rPr>
-      </w:pPr>
     </w:p>
     <w:sectPr>
       <w:pgSz w:w="12240" w:h="15840"/>
@@ -6919,7 +6876,6 @@
   <w:style w:type="character" w:default="1" w:styleId="DefaultParagraphFont">
     <w:name w:val="Default Paragraph Font"/>
     <w:uiPriority w:val="1"/>
-    <w:semiHidden/>
     <w:unhideWhenUsed/>
   </w:style>
   <w:style w:type="table" w:default="1" w:styleId="TableNormal">

</xml_diff>